<commit_message>
the error of the initial data was solved
</commit_message>
<xml_diff>
--- a/assignment2.docx
+++ b/assignment2.docx
@@ -111,7 +111,29 @@
           <w:szCs w:val="20"/>
           <w:lang w:val="en-US" w:eastAsia="ru-RU"/>
         </w:rPr>
-        <w:t>% Write a MATLAB-function that visualises all different n solutions</w:t>
+        <w:t xml:space="preserve">% Write a MATLAB-function that </w:t>
+      </w:r>
+      <w:proofErr w:type="spellStart"/>
+      <w:r>
+        <w:rPr>
+          <w:rFonts w:eastAsia="Times New Roman" w:cstheme="minorHAnsi"/>
+          <w:color w:val="228B22"/>
+          <w:sz w:val="20"/>
+          <w:szCs w:val="20"/>
+          <w:lang w:val="en-US" w:eastAsia="ru-RU"/>
+        </w:rPr>
+        <w:t>visualises</w:t>
+      </w:r>
+      <w:proofErr w:type="spellEnd"/>
+      <w:r>
+        <w:rPr>
+          <w:rFonts w:eastAsia="Times New Roman" w:cstheme="minorHAnsi"/>
+          <w:color w:val="228B22"/>
+          <w:sz w:val="20"/>
+          <w:szCs w:val="20"/>
+          <w:lang w:val="en-US" w:eastAsia="ru-RU"/>
+        </w:rPr>
+        <w:t xml:space="preserve"> all different n solutions</w:t>
       </w:r>
       <w:r>
         <w:rPr>
@@ -131,7 +153,51 @@
           <w:szCs w:val="20"/>
           <w:lang w:val="en-US" w:eastAsia="ru-RU"/>
         </w:rPr>
-        <w:t>to the equation z.^n = q, where z</w:t>
+        <w:t xml:space="preserve">to the equation </w:t>
+      </w:r>
+      <w:proofErr w:type="spellStart"/>
+      <w:r>
+        <w:rPr>
+          <w:rFonts w:eastAsia="Times New Roman" w:cstheme="minorHAnsi"/>
+          <w:color w:val="228B22"/>
+          <w:sz w:val="20"/>
+          <w:szCs w:val="20"/>
+          <w:lang w:val="en-US" w:eastAsia="ru-RU"/>
+        </w:rPr>
+        <w:t>z</w:t>
+      </w:r>
+      <w:proofErr w:type="gramStart"/>
+      <w:r>
+        <w:rPr>
+          <w:rFonts w:eastAsia="Times New Roman" w:cstheme="minorHAnsi"/>
+          <w:color w:val="228B22"/>
+          <w:sz w:val="20"/>
+          <w:szCs w:val="20"/>
+          <w:lang w:val="en-US" w:eastAsia="ru-RU"/>
+        </w:rPr>
+        <w:t>.^</w:t>
+      </w:r>
+      <w:proofErr w:type="gramEnd"/>
+      <w:r>
+        <w:rPr>
+          <w:rFonts w:eastAsia="Times New Roman" w:cstheme="minorHAnsi"/>
+          <w:color w:val="228B22"/>
+          <w:sz w:val="20"/>
+          <w:szCs w:val="20"/>
+          <w:lang w:val="en-US" w:eastAsia="ru-RU"/>
+        </w:rPr>
+        <w:t>n</w:t>
+      </w:r>
+      <w:proofErr w:type="spellEnd"/>
+      <w:r>
+        <w:rPr>
+          <w:rFonts w:eastAsia="Times New Roman" w:cstheme="minorHAnsi"/>
+          <w:color w:val="228B22"/>
+          <w:sz w:val="20"/>
+          <w:szCs w:val="20"/>
+          <w:lang w:val="en-US" w:eastAsia="ru-RU"/>
+        </w:rPr>
+        <w:t xml:space="preserve"> = q, where z</w:t>
       </w:r>
       <w:r>
         <w:rPr>
@@ -173,6 +239,110 @@
         </w:rPr>
         <w:t xml:space="preserve">The function you write </w:t>
       </w:r>
+      <w:proofErr w:type="gramStart"/>
+      <w:r>
+        <w:rPr>
+          <w:rFonts w:eastAsia="Times New Roman" w:cstheme="minorHAnsi"/>
+          <w:color w:val="228B22"/>
+          <w:sz w:val="20"/>
+          <w:szCs w:val="20"/>
+          <w:lang w:val="en-US" w:eastAsia="ru-RU"/>
+        </w:rPr>
+        <w:t>%</w:t>
+      </w:r>
+      <w:proofErr w:type="gramEnd"/>
+      <w:r>
+        <w:rPr>
+          <w:rFonts w:eastAsia="Times New Roman" w:cstheme="minorHAnsi"/>
+          <w:color w:val="228B22"/>
+          <w:sz w:val="20"/>
+          <w:szCs w:val="20"/>
+          <w:lang w:val="en-US" w:eastAsia="ru-RU"/>
+        </w:rPr>
+        <w:t xml:space="preserve"> </w:t>
+      </w:r>
+      <w:r>
+        <w:rPr>
+          <w:rFonts w:eastAsia="Times New Roman" w:cstheme="minorHAnsi"/>
+          <w:color w:val="228B22"/>
+          <w:sz w:val="20"/>
+          <w:szCs w:val="20"/>
+          <w:lang w:val="en-US" w:eastAsia="ru-RU"/>
+        </w:rPr>
+        <w:t>needs to ask for n and q as input parameters</w:t>
+      </w:r>
+      <w:r>
+        <w:rPr>
+          <w:rFonts w:eastAsia="Times New Roman" w:cstheme="minorHAnsi"/>
+          <w:color w:val="000000"/>
+          <w:sz w:val="20"/>
+          <w:szCs w:val="20"/>
+          <w:lang w:val="en-US" w:eastAsia="ru-RU"/>
+        </w:rPr>
+        <w:t xml:space="preserve"> </w:t>
+      </w:r>
+      <w:r>
+        <w:rPr>
+          <w:rFonts w:eastAsia="Times New Roman" w:cstheme="minorHAnsi"/>
+          <w:color w:val="228B22"/>
+          <w:sz w:val="20"/>
+          <w:szCs w:val="20"/>
+          <w:lang w:val="en-US" w:eastAsia="ru-RU"/>
+        </w:rPr>
+        <w:t>and display all solutions on a circle line as output values;</w:t>
+      </w:r>
+      <w:r>
+        <w:rPr>
+          <w:rFonts w:eastAsia="Times New Roman" w:cstheme="minorHAnsi"/>
+          <w:color w:val="000000"/>
+          <w:sz w:val="20"/>
+          <w:szCs w:val="20"/>
+          <w:lang w:val="en-US" w:eastAsia="ru-RU"/>
+        </w:rPr>
+        <w:t xml:space="preserve"> </w:t>
+      </w:r>
+      <w:r>
+        <w:rPr>
+          <w:rFonts w:eastAsia="Times New Roman" w:cstheme="minorHAnsi"/>
+          <w:color w:val="228B22"/>
+          <w:sz w:val="20"/>
+          <w:szCs w:val="20"/>
+          <w:lang w:val="en-US" w:eastAsia="ru-RU"/>
+        </w:rPr>
+        <w:t>choose an appropriate scaling of both axis.</w:t>
+      </w:r>
+      <w:r>
+        <w:rPr>
+          <w:rFonts w:eastAsia="Times New Roman" w:cstheme="minorHAnsi"/>
+          <w:color w:val="000000"/>
+          <w:sz w:val="20"/>
+          <w:szCs w:val="20"/>
+          <w:lang w:val="en-US" w:eastAsia="ru-RU"/>
+        </w:rPr>
+        <w:t xml:space="preserve"> </w:t>
+      </w:r>
+      <w:r>
+        <w:rPr>
+          <w:rFonts w:eastAsia="Times New Roman" w:cstheme="minorHAnsi"/>
+          <w:color w:val="228B22"/>
+          <w:sz w:val="20"/>
+          <w:szCs w:val="20"/>
+          <w:lang w:val="en-US" w:eastAsia="ru-RU"/>
+        </w:rPr>
+        <w:t xml:space="preserve">Furthermore your function </w:t>
+      </w:r>
+    </w:p>
+    <w:p>
+      <w:pPr>
+        <w:spacing w:after="0" w:line="259" w:lineRule="atLeast"/>
+        <w:rPr>
+          <w:rFonts w:eastAsia="Times New Roman" w:cstheme="minorHAnsi"/>
+          <w:color w:val="228B22"/>
+          <w:sz w:val="20"/>
+          <w:szCs w:val="20"/>
+          <w:lang w:val="en-US" w:eastAsia="ru-RU"/>
+        </w:rPr>
+      </w:pPr>
       <w:r>
         <w:rPr>
           <w:rFonts w:eastAsia="Times New Roman" w:cstheme="minorHAnsi"/>
@@ -191,7 +361,51 @@
           <w:szCs w:val="20"/>
           <w:lang w:val="en-US" w:eastAsia="ru-RU"/>
         </w:rPr>
-        <w:t>needs to ask for n and q as input parameters</w:t>
+        <w:t xml:space="preserve">needs to list all solutions to </w:t>
+      </w:r>
+      <w:proofErr w:type="spellStart"/>
+      <w:r>
+        <w:rPr>
+          <w:rFonts w:eastAsia="Times New Roman" w:cstheme="minorHAnsi"/>
+          <w:color w:val="228B22"/>
+          <w:sz w:val="20"/>
+          <w:szCs w:val="20"/>
+          <w:lang w:val="en-US" w:eastAsia="ru-RU"/>
+        </w:rPr>
+        <w:t>z</w:t>
+      </w:r>
+      <w:proofErr w:type="gramStart"/>
+      <w:r>
+        <w:rPr>
+          <w:rFonts w:eastAsia="Times New Roman" w:cstheme="minorHAnsi"/>
+          <w:color w:val="228B22"/>
+          <w:sz w:val="20"/>
+          <w:szCs w:val="20"/>
+          <w:lang w:val="en-US" w:eastAsia="ru-RU"/>
+        </w:rPr>
+        <w:t>.^</w:t>
+      </w:r>
+      <w:proofErr w:type="gramEnd"/>
+      <w:r>
+        <w:rPr>
+          <w:rFonts w:eastAsia="Times New Roman" w:cstheme="minorHAnsi"/>
+          <w:color w:val="228B22"/>
+          <w:sz w:val="20"/>
+          <w:szCs w:val="20"/>
+          <w:lang w:val="en-US" w:eastAsia="ru-RU"/>
+        </w:rPr>
+        <w:t>n</w:t>
+      </w:r>
+      <w:proofErr w:type="spellEnd"/>
+      <w:r>
+        <w:rPr>
+          <w:rFonts w:eastAsia="Times New Roman" w:cstheme="minorHAnsi"/>
+          <w:color w:val="228B22"/>
+          <w:sz w:val="20"/>
+          <w:szCs w:val="20"/>
+          <w:lang w:val="en-US" w:eastAsia="ru-RU"/>
+        </w:rPr>
+        <w:t xml:space="preserve"> = q</w:t>
       </w:r>
       <w:r>
         <w:rPr>
@@ -211,7 +425,7 @@
           <w:szCs w:val="20"/>
           <w:lang w:val="en-US" w:eastAsia="ru-RU"/>
         </w:rPr>
-        <w:t>and display all solutions on a circle line as output values;</w:t>
+        <w:t>in their algebraic representation, giving their real and imaginary parts.</w:t>
       </w:r>
       <w:r>
         <w:rPr>
@@ -231,7 +445,91 @@
           <w:szCs w:val="20"/>
           <w:lang w:val="en-US" w:eastAsia="ru-RU"/>
         </w:rPr>
-        <w:t>choose an appropriate scaling of both axis.</w:t>
+        <w:t>T</w:t>
+      </w:r>
+      <w:r>
+        <w:rPr>
+          <w:rFonts w:eastAsia="Times New Roman" w:cstheme="minorHAnsi"/>
+          <w:color w:val="228B22"/>
+          <w:sz w:val="20"/>
+          <w:szCs w:val="20"/>
+          <w:lang w:val="en-US" w:eastAsia="ru-RU"/>
+        </w:rPr>
+        <w:t>est your generated MATLAB fi</w:t>
+      </w:r>
+      <w:r>
+        <w:rPr>
+          <w:rFonts w:eastAsia="Times New Roman" w:cstheme="minorHAnsi"/>
+          <w:color w:val="228B22"/>
+          <w:sz w:val="20"/>
+          <w:szCs w:val="20"/>
+          <w:lang w:val="en-US" w:eastAsia="ru-RU"/>
+        </w:rPr>
+        <w:t>le with the</w:t>
+      </w:r>
+      <w:r>
+        <w:rPr>
+          <w:rFonts w:eastAsia="Times New Roman" w:cstheme="minorHAnsi"/>
+          <w:color w:val="228B22"/>
+          <w:sz w:val="20"/>
+          <w:szCs w:val="20"/>
+          <w:lang w:val="en-US" w:eastAsia="ru-RU"/>
+        </w:rPr>
+        <w:t xml:space="preserve"> following equation </w:t>
+      </w:r>
+    </w:p>
+    <w:p>
+      <w:pPr>
+        <w:spacing w:after="0" w:line="259" w:lineRule="atLeast"/>
+        <w:rPr>
+          <w:rFonts w:eastAsia="Times New Roman" w:cstheme="minorHAnsi"/>
+          <w:color w:val="000000"/>
+          <w:sz w:val="20"/>
+          <w:szCs w:val="20"/>
+          <w:lang w:val="en-US" w:eastAsia="ru-RU"/>
+        </w:rPr>
+      </w:pPr>
+      <w:r>
+        <w:rPr>
+          <w:rFonts w:eastAsia="Times New Roman" w:cstheme="minorHAnsi"/>
+          <w:color w:val="228B22"/>
+          <w:sz w:val="20"/>
+          <w:szCs w:val="20"/>
+          <w:lang w:val="en-US" w:eastAsia="ru-RU"/>
+        </w:rPr>
+        <w:t>% z</w:t>
+      </w:r>
+      <w:proofErr w:type="gramStart"/>
+      <w:r>
+        <w:rPr>
+          <w:rFonts w:eastAsia="Times New Roman" w:cstheme="minorHAnsi"/>
+          <w:color w:val="228B22"/>
+          <w:sz w:val="20"/>
+          <w:szCs w:val="20"/>
+          <w:lang w:val="en-US" w:eastAsia="ru-RU"/>
+        </w:rPr>
+        <w:t>.^</w:t>
+      </w:r>
+      <w:proofErr w:type="gramEnd"/>
+      <w:r>
+        <w:rPr>
+          <w:rFonts w:eastAsia="Times New Roman" w:cstheme="minorHAnsi"/>
+          <w:color w:val="228B22"/>
+          <w:sz w:val="20"/>
+          <w:szCs w:val="20"/>
+          <w:lang w:val="en-US" w:eastAsia="ru-RU"/>
+        </w:rPr>
+        <w:t xml:space="preserve">7 = +2j, </w:t>
+      </w:r>
+      <w:r>
+        <w:rPr>
+          <w:rFonts w:eastAsia="Times New Roman" w:cstheme="minorHAnsi"/>
+          <w:color w:val="228B22"/>
+          <w:sz w:val="20"/>
+          <w:szCs w:val="20"/>
+          <w:lang w:val="en-US" w:eastAsia="ru-RU"/>
+        </w:rPr>
+        <w:t>where j is the</w:t>
       </w:r>
       <w:r>
         <w:rPr>
@@ -251,44 +549,70 @@
           <w:szCs w:val="20"/>
           <w:lang w:val="en-US" w:eastAsia="ru-RU"/>
         </w:rPr>
-        <w:t xml:space="preserve">Furthermore your function </w:t>
-      </w:r>
-    </w:p>
-    <w:p>
-      <w:pPr>
-        <w:spacing w:after="0" w:line="259" w:lineRule="atLeast"/>
-        <w:rPr>
-          <w:rFonts w:eastAsia="Times New Roman" w:cstheme="minorHAnsi"/>
-          <w:color w:val="228B22"/>
-          <w:sz w:val="20"/>
-          <w:szCs w:val="20"/>
-          <w:lang w:val="en-US" w:eastAsia="ru-RU"/>
-        </w:rPr>
-      </w:pPr>
-      <w:r>
-        <w:rPr>
-          <w:rFonts w:eastAsia="Times New Roman" w:cstheme="minorHAnsi"/>
-          <w:color w:val="228B22"/>
-          <w:sz w:val="20"/>
-          <w:szCs w:val="20"/>
-          <w:lang w:val="en-US" w:eastAsia="ru-RU"/>
-        </w:rPr>
-        <w:t xml:space="preserve">% </w:t>
-      </w:r>
-      <w:r>
-        <w:rPr>
-          <w:rFonts w:eastAsia="Times New Roman" w:cstheme="minorHAnsi"/>
-          <w:color w:val="228B22"/>
-          <w:sz w:val="20"/>
-          <w:szCs w:val="20"/>
-          <w:lang w:val="en-US" w:eastAsia="ru-RU"/>
-        </w:rPr>
-        <w:t>needs to list all solutions to z.^n = q</w:t>
-      </w:r>
-      <w:r>
-        <w:rPr>
-          <w:rFonts w:eastAsia="Times New Roman" w:cstheme="minorHAnsi"/>
-          <w:color w:val="000000"/>
+        <w:t>imaginary unit, i.e. j.^2 = -1.</w:t>
+      </w:r>
+    </w:p>
+    <w:p>
+      <w:pPr>
+        <w:spacing w:after="0" w:line="259" w:lineRule="atLeast"/>
+        <w:rPr>
+          <w:rFonts w:eastAsia="Times New Roman" w:cstheme="minorHAnsi"/>
+          <w:color w:val="000000"/>
+          <w:sz w:val="20"/>
+          <w:szCs w:val="20"/>
+          <w:lang w:val="en-US" w:eastAsia="ru-RU"/>
+        </w:rPr>
+      </w:pPr>
+    </w:p>
+    <w:p>
+      <w:pPr>
+        <w:spacing w:after="0" w:line="259" w:lineRule="atLeast"/>
+        <w:rPr>
+          <w:rFonts w:eastAsia="Times New Roman" w:cstheme="minorHAnsi"/>
+          <w:color w:val="000000"/>
+          <w:sz w:val="20"/>
+          <w:szCs w:val="20"/>
+          <w:lang w:val="en-US" w:eastAsia="ru-RU"/>
+        </w:rPr>
+      </w:pPr>
+      <w:r>
+        <w:rPr>
+          <w:rFonts w:eastAsia="Times New Roman" w:cstheme="minorHAnsi"/>
+          <w:color w:val="228B22"/>
+          <w:sz w:val="20"/>
+          <w:szCs w:val="20"/>
+          <w:lang w:val="en-US" w:eastAsia="ru-RU"/>
+        </w:rPr>
+        <w:t>%%%%%%%%%%%%%%%%%%%%%%%%%%%%%%%%%%%%%%%%%%%%%%%%%%%%%%%%%%%%%%%%%%%%%%%%%%%%%%%%%%%%%%%</w:t>
+      </w:r>
+    </w:p>
+    <w:p>
+      <w:pPr>
+        <w:spacing w:after="0" w:line="259" w:lineRule="atLeast"/>
+        <w:rPr>
+          <w:rFonts w:eastAsia="Times New Roman" w:cstheme="minorHAnsi"/>
+          <w:color w:val="000000"/>
+          <w:sz w:val="20"/>
+          <w:szCs w:val="20"/>
+          <w:lang w:val="en-US" w:eastAsia="ru-RU"/>
+        </w:rPr>
+      </w:pPr>
+      <w:proofErr w:type="gramStart"/>
+      <w:r>
+        <w:rPr>
+          <w:rFonts w:eastAsia="Times New Roman" w:cstheme="minorHAnsi"/>
+          <w:color w:val="0000FF"/>
+          <w:sz w:val="20"/>
+          <w:szCs w:val="20"/>
+          <w:lang w:val="en-US" w:eastAsia="ru-RU"/>
+        </w:rPr>
+        <w:t>function</w:t>
+      </w:r>
+      <w:proofErr w:type="gramEnd"/>
+      <w:r>
+        <w:rPr>
+          <w:rFonts w:eastAsia="Times New Roman" w:cstheme="minorHAnsi"/>
+          <w:color w:val="0000FF"/>
           <w:sz w:val="20"/>
           <w:szCs w:val="20"/>
           <w:lang w:val="en-US" w:eastAsia="ru-RU"/>
@@ -298,256 +622,134 @@
       <w:r>
         <w:rPr>
           <w:rFonts w:eastAsia="Times New Roman" w:cstheme="minorHAnsi"/>
-          <w:color w:val="228B22"/>
-          <w:sz w:val="20"/>
-          <w:szCs w:val="20"/>
-          <w:lang w:val="en-US" w:eastAsia="ru-RU"/>
-        </w:rPr>
-        <w:t>in their algebraic representation, giving their real and imaginary parts.</w:t>
-      </w:r>
-      <w:r>
-        <w:rPr>
-          <w:rFonts w:eastAsia="Times New Roman" w:cstheme="minorHAnsi"/>
-          <w:color w:val="000000"/>
+          <w:color w:val="000000"/>
+          <w:sz w:val="20"/>
+          <w:szCs w:val="20"/>
+          <w:lang w:val="en-US" w:eastAsia="ru-RU"/>
+        </w:rPr>
+        <w:t>[] = assignment2(</w:t>
+      </w:r>
+      <w:proofErr w:type="spellStart"/>
+      <w:r>
+        <w:rPr>
+          <w:rFonts w:eastAsia="Times New Roman" w:cstheme="minorHAnsi"/>
+          <w:color w:val="000000"/>
+          <w:sz w:val="20"/>
+          <w:szCs w:val="20"/>
+          <w:lang w:val="en-US" w:eastAsia="ru-RU"/>
+        </w:rPr>
+        <w:t>varargin</w:t>
+      </w:r>
+      <w:proofErr w:type="spellEnd"/>
+      <w:r>
+        <w:rPr>
+          <w:rFonts w:eastAsia="Times New Roman" w:cstheme="minorHAnsi"/>
+          <w:color w:val="000000"/>
+          <w:sz w:val="20"/>
+          <w:szCs w:val="20"/>
+          <w:lang w:val="en-US" w:eastAsia="ru-RU"/>
+        </w:rPr>
+        <w:t>)</w:t>
+      </w:r>
+    </w:p>
+    <w:p>
+      <w:pPr>
+        <w:spacing w:after="0" w:line="259" w:lineRule="atLeast"/>
+        <w:rPr>
+          <w:rFonts w:eastAsia="Times New Roman" w:cstheme="minorHAnsi"/>
+          <w:color w:val="228B22"/>
+          <w:sz w:val="20"/>
+          <w:szCs w:val="20"/>
+          <w:lang w:val="en-US" w:eastAsia="ru-RU"/>
+        </w:rPr>
+      </w:pPr>
+    </w:p>
+    <w:p>
+      <w:pPr>
+        <w:spacing w:after="0" w:line="259" w:lineRule="atLeast"/>
+        <w:rPr>
+          <w:rFonts w:eastAsia="Times New Roman" w:cstheme="minorHAnsi"/>
+          <w:color w:val="000000"/>
+          <w:sz w:val="20"/>
+          <w:szCs w:val="20"/>
+          <w:lang w:val="en-US" w:eastAsia="ru-RU"/>
+        </w:rPr>
+      </w:pPr>
+      <w:r>
+        <w:rPr>
+          <w:rFonts w:eastAsia="Times New Roman" w:cstheme="minorHAnsi"/>
+          <w:color w:val="228B22"/>
+          <w:sz w:val="20"/>
+          <w:szCs w:val="20"/>
+          <w:lang w:val="en-US" w:eastAsia="ru-RU"/>
+        </w:rPr>
+        <w:t>%%%%% Set</w:t>
+      </w:r>
+      <w:r>
+        <w:rPr>
+          <w:rFonts w:eastAsia="Times New Roman" w:cstheme="minorHAnsi"/>
+          <w:color w:val="228B22"/>
+          <w:sz w:val="20"/>
+          <w:szCs w:val="20"/>
+          <w:lang w:val="en-US" w:eastAsia="ru-RU"/>
+        </w:rPr>
+        <w:t xml:space="preserve"> default values in case when no parameters are passed %%%%%%%%%%%%%%%%%%%%%%%%%%%%%%%</w:t>
+      </w:r>
+    </w:p>
+    <w:p>
+      <w:pPr>
+        <w:spacing w:after="0" w:line="259" w:lineRule="atLeast"/>
+        <w:rPr>
+          <w:rFonts w:eastAsia="Times New Roman" w:cstheme="minorHAnsi"/>
+          <w:color w:val="000000"/>
+          <w:sz w:val="20"/>
+          <w:szCs w:val="20"/>
+          <w:lang w:val="en-US" w:eastAsia="ru-RU"/>
+        </w:rPr>
+      </w:pPr>
+      <w:proofErr w:type="gramStart"/>
+      <w:r>
+        <w:rPr>
+          <w:rFonts w:eastAsia="Times New Roman" w:cstheme="minorHAnsi"/>
+          <w:color w:val="0000FF"/>
+          <w:sz w:val="20"/>
+          <w:szCs w:val="20"/>
+          <w:lang w:val="en-US" w:eastAsia="ru-RU"/>
+        </w:rPr>
+        <w:t>if</w:t>
+      </w:r>
+      <w:proofErr w:type="gramEnd"/>
+      <w:r>
+        <w:rPr>
+          <w:rFonts w:eastAsia="Times New Roman" w:cstheme="minorHAnsi"/>
+          <w:color w:val="0000FF"/>
           <w:sz w:val="20"/>
           <w:szCs w:val="20"/>
           <w:lang w:val="en-US" w:eastAsia="ru-RU"/>
         </w:rPr>
         <w:t xml:space="preserve"> </w:t>
       </w:r>
-      <w:r>
-        <w:rPr>
-          <w:rFonts w:eastAsia="Times New Roman" w:cstheme="minorHAnsi"/>
-          <w:color w:val="228B22"/>
-          <w:sz w:val="20"/>
-          <w:szCs w:val="20"/>
-          <w:lang w:val="en-US" w:eastAsia="ru-RU"/>
-        </w:rPr>
-        <w:t>T</w:t>
-      </w:r>
-      <w:r>
-        <w:rPr>
-          <w:rFonts w:eastAsia="Times New Roman" w:cstheme="minorHAnsi"/>
-          <w:color w:val="228B22"/>
-          <w:sz w:val="20"/>
-          <w:szCs w:val="20"/>
-          <w:lang w:val="en-US" w:eastAsia="ru-RU"/>
-        </w:rPr>
-        <w:t>est your generated MATLAB fi</w:t>
-      </w:r>
-      <w:r>
-        <w:rPr>
-          <w:rFonts w:eastAsia="Times New Roman" w:cstheme="minorHAnsi"/>
-          <w:color w:val="228B22"/>
-          <w:sz w:val="20"/>
-          <w:szCs w:val="20"/>
-          <w:lang w:val="en-US" w:eastAsia="ru-RU"/>
-        </w:rPr>
-        <w:t>le with the</w:t>
-      </w:r>
-      <w:r>
-        <w:rPr>
-          <w:rFonts w:eastAsia="Times New Roman" w:cstheme="minorHAnsi"/>
-          <w:color w:val="228B22"/>
-          <w:sz w:val="20"/>
-          <w:szCs w:val="20"/>
-          <w:lang w:val="en-US" w:eastAsia="ru-RU"/>
-        </w:rPr>
-        <w:t xml:space="preserve"> following equation </w:t>
-      </w:r>
-    </w:p>
-    <w:p>
-      <w:pPr>
-        <w:spacing w:after="0" w:line="259" w:lineRule="atLeast"/>
-        <w:rPr>
-          <w:rFonts w:eastAsia="Times New Roman" w:cstheme="minorHAnsi"/>
-          <w:color w:val="000000"/>
-          <w:sz w:val="20"/>
-          <w:szCs w:val="20"/>
-          <w:lang w:val="en-US" w:eastAsia="ru-RU"/>
-        </w:rPr>
-      </w:pPr>
-      <w:r>
-        <w:rPr>
-          <w:rFonts w:eastAsia="Times New Roman" w:cstheme="minorHAnsi"/>
-          <w:color w:val="228B22"/>
-          <w:sz w:val="20"/>
-          <w:szCs w:val="20"/>
-          <w:lang w:val="en-US" w:eastAsia="ru-RU"/>
-        </w:rPr>
-        <w:t xml:space="preserve">% z.^7 = +2j, </w:t>
-      </w:r>
-      <w:r>
-        <w:rPr>
-          <w:rFonts w:eastAsia="Times New Roman" w:cstheme="minorHAnsi"/>
-          <w:color w:val="228B22"/>
-          <w:sz w:val="20"/>
-          <w:szCs w:val="20"/>
-          <w:lang w:val="en-US" w:eastAsia="ru-RU"/>
-        </w:rPr>
-        <w:t>where j is the</w:t>
-      </w:r>
-      <w:r>
-        <w:rPr>
-          <w:rFonts w:eastAsia="Times New Roman" w:cstheme="minorHAnsi"/>
-          <w:color w:val="000000"/>
-          <w:sz w:val="20"/>
-          <w:szCs w:val="20"/>
-          <w:lang w:val="en-US" w:eastAsia="ru-RU"/>
-        </w:rPr>
-        <w:t xml:space="preserve"> </w:t>
-      </w:r>
-      <w:r>
-        <w:rPr>
-          <w:rFonts w:eastAsia="Times New Roman" w:cstheme="minorHAnsi"/>
-          <w:color w:val="228B22"/>
-          <w:sz w:val="20"/>
-          <w:szCs w:val="20"/>
-          <w:lang w:val="en-US" w:eastAsia="ru-RU"/>
-        </w:rPr>
-        <w:t>imaginary unit, i.e. j.^2 = -1.</w:t>
-      </w:r>
-    </w:p>
-    <w:p>
-      <w:pPr>
-        <w:spacing w:after="0" w:line="259" w:lineRule="atLeast"/>
-        <w:rPr>
-          <w:rFonts w:eastAsia="Times New Roman" w:cstheme="minorHAnsi"/>
-          <w:color w:val="000000"/>
-          <w:sz w:val="20"/>
-          <w:szCs w:val="20"/>
-          <w:lang w:val="en-US" w:eastAsia="ru-RU"/>
-        </w:rPr>
-      </w:pPr>
-    </w:p>
-    <w:p>
-      <w:pPr>
-        <w:spacing w:after="0" w:line="259" w:lineRule="atLeast"/>
-        <w:rPr>
-          <w:rFonts w:eastAsia="Times New Roman" w:cstheme="minorHAnsi"/>
-          <w:color w:val="000000"/>
-          <w:sz w:val="20"/>
-          <w:szCs w:val="20"/>
-          <w:lang w:val="en-US" w:eastAsia="ru-RU"/>
-        </w:rPr>
-      </w:pPr>
-      <w:r>
-        <w:rPr>
-          <w:rFonts w:eastAsia="Times New Roman" w:cstheme="minorHAnsi"/>
-          <w:color w:val="228B22"/>
-          <w:sz w:val="20"/>
-          <w:szCs w:val="20"/>
-          <w:lang w:val="en-US" w:eastAsia="ru-RU"/>
-        </w:rPr>
-        <w:t>%%%%%%%%%%%%%%%%%%%%%%%%%%%%%%%%%%%%%%%%%%%%%%%%%%%%%%%%%%%%%%%%%%%%%%%%%%%%%%%%%%%%%%%</w:t>
-      </w:r>
-    </w:p>
-    <w:p>
-      <w:pPr>
-        <w:spacing w:after="0" w:line="259" w:lineRule="atLeast"/>
-        <w:rPr>
-          <w:rFonts w:eastAsia="Times New Roman" w:cstheme="minorHAnsi"/>
-          <w:color w:val="000000"/>
-          <w:sz w:val="20"/>
-          <w:szCs w:val="20"/>
-          <w:lang w:val="en-US" w:eastAsia="ru-RU"/>
-        </w:rPr>
-      </w:pPr>
-      <w:r>
-        <w:rPr>
-          <w:rFonts w:eastAsia="Times New Roman" w:cstheme="minorHAnsi"/>
-          <w:color w:val="0000FF"/>
-          <w:sz w:val="20"/>
-          <w:szCs w:val="20"/>
-          <w:lang w:val="en-US" w:eastAsia="ru-RU"/>
-        </w:rPr>
-        <w:t xml:space="preserve">function </w:t>
-      </w:r>
-      <w:r>
-        <w:rPr>
-          <w:rFonts w:eastAsia="Times New Roman" w:cstheme="minorHAnsi"/>
-          <w:color w:val="000000"/>
-          <w:sz w:val="20"/>
-          <w:szCs w:val="20"/>
-          <w:lang w:val="en-US" w:eastAsia="ru-RU"/>
-        </w:rPr>
-        <w:t>[] = assignment2(varargin)</w:t>
-      </w:r>
-    </w:p>
-    <w:p>
-      <w:pPr>
-        <w:spacing w:after="0" w:line="259" w:lineRule="atLeast"/>
-        <w:rPr>
-          <w:rFonts w:eastAsia="Times New Roman" w:cstheme="minorHAnsi"/>
-          <w:color w:val="228B22"/>
-          <w:sz w:val="20"/>
-          <w:szCs w:val="20"/>
-          <w:lang w:val="en-US" w:eastAsia="ru-RU"/>
-        </w:rPr>
-      </w:pPr>
-    </w:p>
-    <w:p>
-      <w:pPr>
-        <w:spacing w:after="0" w:line="259" w:lineRule="atLeast"/>
-        <w:rPr>
-          <w:rFonts w:eastAsia="Times New Roman" w:cstheme="minorHAnsi"/>
-          <w:color w:val="000000"/>
-          <w:sz w:val="20"/>
-          <w:szCs w:val="20"/>
-          <w:lang w:val="en-US" w:eastAsia="ru-RU"/>
-        </w:rPr>
-      </w:pPr>
-      <w:r>
-        <w:rPr>
-          <w:rFonts w:eastAsia="Times New Roman" w:cstheme="minorHAnsi"/>
-          <w:color w:val="228B22"/>
-          <w:sz w:val="20"/>
-          <w:szCs w:val="20"/>
-          <w:lang w:val="en-US" w:eastAsia="ru-RU"/>
-        </w:rPr>
-        <w:t>%%%%% Set</w:t>
-      </w:r>
-      <w:r>
-        <w:rPr>
-          <w:rFonts w:eastAsia="Times New Roman" w:cstheme="minorHAnsi"/>
-          <w:color w:val="228B22"/>
-          <w:sz w:val="20"/>
-          <w:szCs w:val="20"/>
-          <w:lang w:val="en-US" w:eastAsia="ru-RU"/>
-        </w:rPr>
-        <w:t xml:space="preserve"> default values in case when no parameters are passed %%%%%%%%%%%%%%%%%%%%%%%%%%%%%%%</w:t>
-      </w:r>
-    </w:p>
-    <w:p>
-      <w:pPr>
-        <w:spacing w:after="0" w:line="259" w:lineRule="atLeast"/>
-        <w:rPr>
-          <w:rFonts w:eastAsia="Times New Roman" w:cstheme="minorHAnsi"/>
-          <w:color w:val="000000"/>
-          <w:sz w:val="20"/>
-          <w:szCs w:val="20"/>
-          <w:lang w:val="en-US" w:eastAsia="ru-RU"/>
-        </w:rPr>
-      </w:pPr>
-      <w:r>
-        <w:rPr>
-          <w:rFonts w:eastAsia="Times New Roman" w:cstheme="minorHAnsi"/>
-          <w:color w:val="0000FF"/>
-          <w:sz w:val="20"/>
-          <w:szCs w:val="20"/>
-          <w:lang w:val="en-US" w:eastAsia="ru-RU"/>
-        </w:rPr>
-        <w:t xml:space="preserve">if </w:t>
-      </w:r>
-      <w:r>
-        <w:rPr>
-          <w:rFonts w:eastAsia="Times New Roman" w:cstheme="minorHAnsi"/>
-          <w:color w:val="000000"/>
-          <w:sz w:val="20"/>
-          <w:szCs w:val="20"/>
-          <w:lang w:val="en-US" w:eastAsia="ru-RU"/>
-        </w:rPr>
-        <w:t>nargin &lt; 2</w:t>
+      <w:proofErr w:type="spellStart"/>
+      <w:r>
+        <w:rPr>
+          <w:rFonts w:eastAsia="Times New Roman" w:cstheme="minorHAnsi"/>
+          <w:color w:val="000000"/>
+          <w:sz w:val="20"/>
+          <w:szCs w:val="20"/>
+          <w:lang w:val="en-US" w:eastAsia="ru-RU"/>
+        </w:rPr>
+        <w:t>nargin</w:t>
+      </w:r>
+      <w:proofErr w:type="spellEnd"/>
+      <w:r>
+        <w:rPr>
+          <w:rFonts w:eastAsia="Times New Roman" w:cstheme="minorHAnsi"/>
+          <w:color w:val="000000"/>
+          <w:sz w:val="20"/>
+          <w:szCs w:val="20"/>
+          <w:lang w:val="en-US" w:eastAsia="ru-RU"/>
+        </w:rPr>
+        <w:t xml:space="preserve"> &lt; 2</w:t>
       </w:r>
     </w:p>
     <w:p>
@@ -642,7 +844,27 @@
           <w:szCs w:val="20"/>
           <w:lang w:val="en-US" w:eastAsia="ru-RU"/>
         </w:rPr>
-        <w:t xml:space="preserve">    q = 2;                                              </w:t>
+        <w:t xml:space="preserve">    q = 2</w:t>
+      </w:r>
+      <w:r>
+        <w:rPr>
+          <w:rFonts w:eastAsia="Times New Roman" w:cstheme="minorHAnsi"/>
+          <w:color w:val="000000"/>
+          <w:sz w:val="20"/>
+          <w:szCs w:val="20"/>
+          <w:lang w:val="en-US" w:eastAsia="ru-RU"/>
+        </w:rPr>
+        <w:t>i</w:t>
+      </w:r>
+      <w:r>
+        <w:rPr>
+          <w:rFonts w:eastAsia="Times New Roman" w:cstheme="minorHAnsi"/>
+          <w:color w:val="000000"/>
+          <w:sz w:val="20"/>
+          <w:szCs w:val="20"/>
+          <w:lang w:val="en-US" w:eastAsia="ru-RU"/>
+        </w:rPr>
+        <w:t xml:space="preserve">;                                              </w:t>
       </w:r>
       <w:r>
         <w:rPr>
@@ -707,6 +929,7 @@
           <w:lang w:val="en-US" w:eastAsia="ru-RU"/>
         </w:rPr>
       </w:pPr>
+      <w:proofErr w:type="gramStart"/>
       <w:r>
         <w:rPr>
           <w:rFonts w:eastAsia="Times New Roman" w:cstheme="minorHAnsi"/>
@@ -717,27 +940,62 @@
         </w:rPr>
         <w:t>else</w:t>
       </w:r>
-    </w:p>
-    <w:p>
-      <w:pPr>
-        <w:spacing w:after="0" w:line="259" w:lineRule="atLeast"/>
-        <w:rPr>
-          <w:rFonts w:eastAsia="Times New Roman" w:cstheme="minorHAnsi"/>
-          <w:color w:val="000000"/>
-          <w:sz w:val="20"/>
-          <w:szCs w:val="20"/>
-          <w:lang w:val="en-US" w:eastAsia="ru-RU"/>
-        </w:rPr>
-      </w:pPr>
-      <w:r>
-        <w:rPr>
-          <w:rFonts w:eastAsia="Times New Roman" w:cstheme="minorHAnsi"/>
-          <w:color w:val="000000"/>
-          <w:sz w:val="20"/>
-          <w:szCs w:val="20"/>
-          <w:lang w:val="en-US" w:eastAsia="ru-RU"/>
-        </w:rPr>
-        <w:t xml:space="preserve">    n = varargin{1};                                    </w:t>
+      <w:proofErr w:type="gramEnd"/>
+    </w:p>
+    <w:p>
+      <w:pPr>
+        <w:spacing w:after="0" w:line="259" w:lineRule="atLeast"/>
+        <w:rPr>
+          <w:rFonts w:eastAsia="Times New Roman" w:cstheme="minorHAnsi"/>
+          <w:color w:val="000000"/>
+          <w:sz w:val="20"/>
+          <w:szCs w:val="20"/>
+          <w:lang w:val="en-US" w:eastAsia="ru-RU"/>
+        </w:rPr>
+      </w:pPr>
+      <w:r>
+        <w:rPr>
+          <w:rFonts w:eastAsia="Times New Roman" w:cstheme="minorHAnsi"/>
+          <w:color w:val="000000"/>
+          <w:sz w:val="20"/>
+          <w:szCs w:val="20"/>
+          <w:lang w:val="en-US" w:eastAsia="ru-RU"/>
+        </w:rPr>
+        <w:t xml:space="preserve">    n = </w:t>
+      </w:r>
+      <w:proofErr w:type="spellStart"/>
+      <w:proofErr w:type="gramStart"/>
+      <w:r>
+        <w:rPr>
+          <w:rFonts w:eastAsia="Times New Roman" w:cstheme="minorHAnsi"/>
+          <w:color w:val="000000"/>
+          <w:sz w:val="20"/>
+          <w:szCs w:val="20"/>
+          <w:lang w:val="en-US" w:eastAsia="ru-RU"/>
+        </w:rPr>
+        <w:t>varargin</w:t>
+      </w:r>
+      <w:proofErr w:type="spellEnd"/>
+      <w:r>
+        <w:rPr>
+          <w:rFonts w:eastAsia="Times New Roman" w:cstheme="minorHAnsi"/>
+          <w:color w:val="000000"/>
+          <w:sz w:val="20"/>
+          <w:szCs w:val="20"/>
+          <w:lang w:val="en-US" w:eastAsia="ru-RU"/>
+        </w:rPr>
+        <w:t>{</w:t>
+      </w:r>
+      <w:proofErr w:type="gramEnd"/>
+      <w:r>
+        <w:rPr>
+          <w:rFonts w:eastAsia="Times New Roman" w:cstheme="minorHAnsi"/>
+          <w:color w:val="000000"/>
+          <w:sz w:val="20"/>
+          <w:szCs w:val="20"/>
+          <w:lang w:val="en-US" w:eastAsia="ru-RU"/>
+        </w:rPr>
+        <w:t xml:space="preserve">1};                                    </w:t>
       </w:r>
       <w:r>
         <w:rPr>
@@ -790,7 +1048,41 @@
           <w:szCs w:val="20"/>
           <w:lang w:val="en-US" w:eastAsia="ru-RU"/>
         </w:rPr>
-        <w:t xml:space="preserve">    q = varargin{2};                                    </w:t>
+        <w:t xml:space="preserve">    q = </w:t>
+      </w:r>
+      <w:proofErr w:type="spellStart"/>
+      <w:proofErr w:type="gramStart"/>
+      <w:r>
+        <w:rPr>
+          <w:rFonts w:eastAsia="Times New Roman" w:cstheme="minorHAnsi"/>
+          <w:color w:val="000000"/>
+          <w:sz w:val="20"/>
+          <w:szCs w:val="20"/>
+          <w:lang w:val="en-US" w:eastAsia="ru-RU"/>
+        </w:rPr>
+        <w:t>varargin</w:t>
+      </w:r>
+      <w:proofErr w:type="spellEnd"/>
+      <w:r>
+        <w:rPr>
+          <w:rFonts w:eastAsia="Times New Roman" w:cstheme="minorHAnsi"/>
+          <w:color w:val="000000"/>
+          <w:sz w:val="20"/>
+          <w:szCs w:val="20"/>
+          <w:lang w:val="en-US" w:eastAsia="ru-RU"/>
+        </w:rPr>
+        <w:t>{</w:t>
+      </w:r>
+      <w:proofErr w:type="gramEnd"/>
+      <w:r>
+        <w:rPr>
+          <w:rFonts w:eastAsia="Times New Roman" w:cstheme="minorHAnsi"/>
+          <w:color w:val="000000"/>
+          <w:sz w:val="20"/>
+          <w:szCs w:val="20"/>
+          <w:lang w:val="en-US" w:eastAsia="ru-RU"/>
+        </w:rPr>
+        <w:t xml:space="preserve">2};                                    </w:t>
       </w:r>
       <w:r>
         <w:rPr>
@@ -835,6 +1127,7 @@
           <w:lang w:val="en-US" w:eastAsia="ru-RU"/>
         </w:rPr>
       </w:pPr>
+      <w:proofErr w:type="gramStart"/>
       <w:r>
         <w:rPr>
           <w:rFonts w:eastAsia="Times New Roman" w:cstheme="minorHAnsi"/>
@@ -845,6 +1138,7 @@
         </w:rPr>
         <w:t>end</w:t>
       </w:r>
+      <w:proofErr w:type="gramEnd"/>
     </w:p>
     <w:p>
       <w:pPr>
@@ -899,20 +1193,21 @@
           <w:szCs w:val="20"/>
           <w:lang w:val="de-DE" w:eastAsia="ru-RU"/>
         </w:rPr>
-        <w:t>% z = zeros(1, n);</w:t>
-      </w:r>
-    </w:p>
-    <w:p>
-      <w:pPr>
-        <w:spacing w:after="0" w:line="259" w:lineRule="atLeast"/>
-        <w:rPr>
-          <w:rFonts w:eastAsia="Times New Roman" w:cstheme="minorHAnsi"/>
-          <w:color w:val="000000"/>
+        <w:t xml:space="preserve">% z = </w:t>
+      </w:r>
+      <w:proofErr w:type="spellStart"/>
+      <w:proofErr w:type="gramStart"/>
+      <w:r>
+        <w:rPr>
+          <w:rFonts w:eastAsia="Times New Roman" w:cstheme="minorHAnsi"/>
+          <w:color w:val="228B22"/>
           <w:sz w:val="20"/>
           <w:szCs w:val="20"/>
           <w:lang w:val="de-DE" w:eastAsia="ru-RU"/>
         </w:rPr>
-      </w:pPr>
+        <w:t>zeros</w:t>
+      </w:r>
+      <w:proofErr w:type="spellEnd"/>
       <w:r>
         <w:rPr>
           <w:rFonts w:eastAsia="Times New Roman" w:cstheme="minorHAnsi"/>
@@ -921,129 +1216,430 @@
           <w:szCs w:val="20"/>
           <w:lang w:val="de-DE" w:eastAsia="ru-RU"/>
         </w:rPr>
-        <w:t>% z(1) = q.^(1/n);</w:t>
-      </w:r>
-    </w:p>
-    <w:p>
-      <w:pPr>
-        <w:spacing w:after="0" w:line="259" w:lineRule="atLeast"/>
-        <w:rPr>
-          <w:rFonts w:eastAsia="Times New Roman" w:cstheme="minorHAnsi"/>
-          <w:color w:val="000000"/>
+        <w:t>(</w:t>
+      </w:r>
+      <w:proofErr w:type="gramEnd"/>
+      <w:r>
+        <w:rPr>
+          <w:rFonts w:eastAsia="Times New Roman" w:cstheme="minorHAnsi"/>
+          <w:color w:val="228B22"/>
           <w:sz w:val="20"/>
           <w:szCs w:val="20"/>
           <w:lang w:val="de-DE" w:eastAsia="ru-RU"/>
         </w:rPr>
-      </w:pPr>
-    </w:p>
-    <w:p>
-      <w:pPr>
-        <w:spacing w:after="0" w:line="259" w:lineRule="atLeast"/>
-        <w:rPr>
-          <w:rFonts w:eastAsia="Times New Roman" w:cstheme="minorHAnsi"/>
-          <w:color w:val="000000"/>
-          <w:sz w:val="20"/>
-          <w:szCs w:val="20"/>
-          <w:lang w:val="en-US" w:eastAsia="ru-RU"/>
-        </w:rPr>
-      </w:pPr>
-      <w:r>
-        <w:rPr>
-          <w:rFonts w:eastAsia="Times New Roman" w:cstheme="minorHAnsi"/>
-          <w:color w:val="228B22"/>
-          <w:sz w:val="20"/>
-          <w:szCs w:val="20"/>
-          <w:lang w:val="en-US" w:eastAsia="ru-RU"/>
-        </w:rPr>
-        <w:t>% for i = 1:n - 1</w:t>
-      </w:r>
-    </w:p>
-    <w:p>
-      <w:pPr>
-        <w:spacing w:after="0" w:line="259" w:lineRule="atLeast"/>
-        <w:rPr>
-          <w:rFonts w:eastAsia="Times New Roman" w:cstheme="minorHAnsi"/>
-          <w:color w:val="000000"/>
-          <w:sz w:val="20"/>
-          <w:szCs w:val="20"/>
-          <w:lang w:val="en-US" w:eastAsia="ru-RU"/>
-        </w:rPr>
-      </w:pPr>
-      <w:r>
-        <w:rPr>
-          <w:rFonts w:eastAsia="Times New Roman" w:cstheme="minorHAnsi"/>
-          <w:color w:val="228B22"/>
-          <w:sz w:val="20"/>
-          <w:szCs w:val="20"/>
-          <w:lang w:val="en-US" w:eastAsia="ru-RU"/>
-        </w:rPr>
-        <w:t>%     z(i + 1) = z(1) * exp(1i * 2 * pi * i / n);</w:t>
-      </w:r>
-    </w:p>
-    <w:p>
-      <w:pPr>
-        <w:spacing w:after="0" w:line="259" w:lineRule="atLeast"/>
-        <w:rPr>
-          <w:rFonts w:eastAsia="Times New Roman" w:cstheme="minorHAnsi"/>
-          <w:color w:val="000000"/>
-          <w:sz w:val="20"/>
-          <w:szCs w:val="20"/>
-          <w:lang w:val="en-US" w:eastAsia="ru-RU"/>
-        </w:rPr>
-      </w:pPr>
-      <w:r>
-        <w:rPr>
-          <w:rFonts w:eastAsia="Times New Roman" w:cstheme="minorHAnsi"/>
-          <w:color w:val="228B22"/>
-          <w:sz w:val="20"/>
-          <w:szCs w:val="20"/>
-          <w:lang w:val="en-US" w:eastAsia="ru-RU"/>
-        </w:rPr>
-        <w:t>%     disp(z(i + 1));</w:t>
-      </w:r>
-    </w:p>
-    <w:p>
-      <w:pPr>
-        <w:spacing w:after="0" w:line="259" w:lineRule="atLeast"/>
-        <w:rPr>
-          <w:rFonts w:eastAsia="Times New Roman" w:cstheme="minorHAnsi"/>
-          <w:color w:val="000000"/>
-          <w:sz w:val="20"/>
-          <w:szCs w:val="20"/>
-          <w:lang w:val="en-US" w:eastAsia="ru-RU"/>
-        </w:rPr>
-      </w:pPr>
-      <w:r>
-        <w:rPr>
-          <w:rFonts w:eastAsia="Times New Roman" w:cstheme="minorHAnsi"/>
-          <w:color w:val="228B22"/>
-          <w:sz w:val="20"/>
-          <w:szCs w:val="20"/>
-          <w:lang w:val="en-US" w:eastAsia="ru-RU"/>
-        </w:rPr>
-        <w:t>%     disp((z(i + 1).^n));</w:t>
-      </w:r>
-    </w:p>
-    <w:p>
-      <w:pPr>
-        <w:spacing w:after="0" w:line="259" w:lineRule="atLeast"/>
-        <w:rPr>
-          <w:rFonts w:eastAsia="Times New Roman" w:cstheme="minorHAnsi"/>
-          <w:color w:val="000000"/>
-          <w:sz w:val="20"/>
-          <w:szCs w:val="20"/>
-          <w:lang w:val="en-US" w:eastAsia="ru-RU"/>
-        </w:rPr>
-      </w:pPr>
-      <w:r>
-        <w:rPr>
-          <w:rFonts w:eastAsia="Times New Roman" w:cstheme="minorHAnsi"/>
-          <w:color w:val="228B22"/>
-          <w:sz w:val="20"/>
-          <w:szCs w:val="20"/>
-          <w:lang w:val="en-US" w:eastAsia="ru-RU"/>
-        </w:rPr>
-        <w:t>% end</w:t>
+        <w:t>1, n);</w:t>
+      </w:r>
+    </w:p>
+    <w:p>
+      <w:pPr>
+        <w:spacing w:after="0" w:line="259" w:lineRule="atLeast"/>
+        <w:rPr>
+          <w:rFonts w:eastAsia="Times New Roman" w:cstheme="minorHAnsi"/>
+          <w:color w:val="000000"/>
+          <w:sz w:val="20"/>
+          <w:szCs w:val="20"/>
+          <w:lang w:val="de-DE" w:eastAsia="ru-RU"/>
+        </w:rPr>
+      </w:pPr>
+      <w:r>
+        <w:rPr>
+          <w:rFonts w:eastAsia="Times New Roman" w:cstheme="minorHAnsi"/>
+          <w:color w:val="228B22"/>
+          <w:sz w:val="20"/>
+          <w:szCs w:val="20"/>
+          <w:lang w:val="de-DE" w:eastAsia="ru-RU"/>
+        </w:rPr>
+        <w:t xml:space="preserve">% </w:t>
+      </w:r>
+      <w:proofErr w:type="gramStart"/>
+      <w:r>
+        <w:rPr>
+          <w:rFonts w:eastAsia="Times New Roman" w:cstheme="minorHAnsi"/>
+          <w:color w:val="228B22"/>
+          <w:sz w:val="20"/>
+          <w:szCs w:val="20"/>
+          <w:lang w:val="de-DE" w:eastAsia="ru-RU"/>
+        </w:rPr>
+        <w:t>z(</w:t>
+      </w:r>
+      <w:proofErr w:type="gramEnd"/>
+      <w:r>
+        <w:rPr>
+          <w:rFonts w:eastAsia="Times New Roman" w:cstheme="minorHAnsi"/>
+          <w:color w:val="228B22"/>
+          <w:sz w:val="20"/>
+          <w:szCs w:val="20"/>
+          <w:lang w:val="de-DE" w:eastAsia="ru-RU"/>
+        </w:rPr>
+        <w:t>1) = q.^(1/n);</w:t>
+      </w:r>
+    </w:p>
+    <w:p>
+      <w:pPr>
+        <w:spacing w:after="0" w:line="259" w:lineRule="atLeast"/>
+        <w:rPr>
+          <w:rFonts w:eastAsia="Times New Roman" w:cstheme="minorHAnsi"/>
+          <w:color w:val="000000"/>
+          <w:sz w:val="20"/>
+          <w:szCs w:val="20"/>
+          <w:lang w:val="de-DE" w:eastAsia="ru-RU"/>
+        </w:rPr>
+      </w:pPr>
+    </w:p>
+    <w:p>
+      <w:pPr>
+        <w:spacing w:after="0" w:line="259" w:lineRule="atLeast"/>
+        <w:rPr>
+          <w:rFonts w:eastAsia="Times New Roman" w:cstheme="minorHAnsi"/>
+          <w:color w:val="000000"/>
+          <w:sz w:val="20"/>
+          <w:szCs w:val="20"/>
+          <w:lang w:val="en-US" w:eastAsia="ru-RU"/>
+        </w:rPr>
+      </w:pPr>
+      <w:r>
+        <w:rPr>
+          <w:rFonts w:eastAsia="Times New Roman" w:cstheme="minorHAnsi"/>
+          <w:color w:val="228B22"/>
+          <w:sz w:val="20"/>
+          <w:szCs w:val="20"/>
+          <w:lang w:val="en-US" w:eastAsia="ru-RU"/>
+        </w:rPr>
+        <w:t xml:space="preserve">% for </w:t>
+      </w:r>
+      <w:proofErr w:type="spellStart"/>
+      <w:r>
+        <w:rPr>
+          <w:rFonts w:eastAsia="Times New Roman" w:cstheme="minorHAnsi"/>
+          <w:color w:val="228B22"/>
+          <w:sz w:val="20"/>
+          <w:szCs w:val="20"/>
+          <w:lang w:val="en-US" w:eastAsia="ru-RU"/>
+        </w:rPr>
+        <w:t>i</w:t>
+      </w:r>
+      <w:proofErr w:type="spellEnd"/>
+      <w:r>
+        <w:rPr>
+          <w:rFonts w:eastAsia="Times New Roman" w:cstheme="minorHAnsi"/>
+          <w:color w:val="228B22"/>
+          <w:sz w:val="20"/>
+          <w:szCs w:val="20"/>
+          <w:lang w:val="en-US" w:eastAsia="ru-RU"/>
+        </w:rPr>
+        <w:t xml:space="preserve"> = 1</w:t>
+      </w:r>
+      <w:proofErr w:type="gramStart"/>
+      <w:r>
+        <w:rPr>
+          <w:rFonts w:eastAsia="Times New Roman" w:cstheme="minorHAnsi"/>
+          <w:color w:val="228B22"/>
+          <w:sz w:val="20"/>
+          <w:szCs w:val="20"/>
+          <w:lang w:val="en-US" w:eastAsia="ru-RU"/>
+        </w:rPr>
+        <w:t>:n</w:t>
+      </w:r>
+      <w:proofErr w:type="gramEnd"/>
+      <w:r>
+        <w:rPr>
+          <w:rFonts w:eastAsia="Times New Roman" w:cstheme="minorHAnsi"/>
+          <w:color w:val="228B22"/>
+          <w:sz w:val="20"/>
+          <w:szCs w:val="20"/>
+          <w:lang w:val="en-US" w:eastAsia="ru-RU"/>
+        </w:rPr>
+        <w:t xml:space="preserve"> - 1</w:t>
+      </w:r>
+    </w:p>
+    <w:p>
+      <w:pPr>
+        <w:spacing w:after="0" w:line="259" w:lineRule="atLeast"/>
+        <w:rPr>
+          <w:rFonts w:eastAsia="Times New Roman" w:cstheme="minorHAnsi"/>
+          <w:color w:val="000000"/>
+          <w:sz w:val="20"/>
+          <w:szCs w:val="20"/>
+          <w:lang w:val="en-US" w:eastAsia="ru-RU"/>
+        </w:rPr>
+      </w:pPr>
+      <w:r>
+        <w:rPr>
+          <w:rFonts w:eastAsia="Times New Roman" w:cstheme="minorHAnsi"/>
+          <w:color w:val="228B22"/>
+          <w:sz w:val="20"/>
+          <w:szCs w:val="20"/>
+          <w:lang w:val="en-US" w:eastAsia="ru-RU"/>
+        </w:rPr>
+        <w:t xml:space="preserve">%     </w:t>
+      </w:r>
+      <w:proofErr w:type="gramStart"/>
+      <w:r>
+        <w:rPr>
+          <w:rFonts w:eastAsia="Times New Roman" w:cstheme="minorHAnsi"/>
+          <w:color w:val="228B22"/>
+          <w:sz w:val="20"/>
+          <w:szCs w:val="20"/>
+          <w:lang w:val="en-US" w:eastAsia="ru-RU"/>
+        </w:rPr>
+        <w:t>z(</w:t>
+      </w:r>
+      <w:proofErr w:type="spellStart"/>
+      <w:proofErr w:type="gramEnd"/>
+      <w:r>
+        <w:rPr>
+          <w:rFonts w:eastAsia="Times New Roman" w:cstheme="minorHAnsi"/>
+          <w:color w:val="228B22"/>
+          <w:sz w:val="20"/>
+          <w:szCs w:val="20"/>
+          <w:lang w:val="en-US" w:eastAsia="ru-RU"/>
+        </w:rPr>
+        <w:t>i</w:t>
+      </w:r>
+      <w:proofErr w:type="spellEnd"/>
+      <w:r>
+        <w:rPr>
+          <w:rFonts w:eastAsia="Times New Roman" w:cstheme="minorHAnsi"/>
+          <w:color w:val="228B22"/>
+          <w:sz w:val="20"/>
+          <w:szCs w:val="20"/>
+          <w:lang w:val="en-US" w:eastAsia="ru-RU"/>
+        </w:rPr>
+        <w:t xml:space="preserve"> + 1) = z(1) * </w:t>
+      </w:r>
+      <w:proofErr w:type="spellStart"/>
+      <w:r>
+        <w:rPr>
+          <w:rFonts w:eastAsia="Times New Roman" w:cstheme="minorHAnsi"/>
+          <w:color w:val="228B22"/>
+          <w:sz w:val="20"/>
+          <w:szCs w:val="20"/>
+          <w:lang w:val="en-US" w:eastAsia="ru-RU"/>
+        </w:rPr>
+        <w:t>exp</w:t>
+      </w:r>
+      <w:proofErr w:type="spellEnd"/>
+      <w:r>
+        <w:rPr>
+          <w:rFonts w:eastAsia="Times New Roman" w:cstheme="minorHAnsi"/>
+          <w:color w:val="228B22"/>
+          <w:sz w:val="20"/>
+          <w:szCs w:val="20"/>
+          <w:lang w:val="en-US" w:eastAsia="ru-RU"/>
+        </w:rPr>
+        <w:t xml:space="preserve">(1i * 2 * pi * </w:t>
+      </w:r>
+      <w:proofErr w:type="spellStart"/>
+      <w:r>
+        <w:rPr>
+          <w:rFonts w:eastAsia="Times New Roman" w:cstheme="minorHAnsi"/>
+          <w:color w:val="228B22"/>
+          <w:sz w:val="20"/>
+          <w:szCs w:val="20"/>
+          <w:lang w:val="en-US" w:eastAsia="ru-RU"/>
+        </w:rPr>
+        <w:t>i</w:t>
+      </w:r>
+      <w:proofErr w:type="spellEnd"/>
+      <w:r>
+        <w:rPr>
+          <w:rFonts w:eastAsia="Times New Roman" w:cstheme="minorHAnsi"/>
+          <w:color w:val="228B22"/>
+          <w:sz w:val="20"/>
+          <w:szCs w:val="20"/>
+          <w:lang w:val="en-US" w:eastAsia="ru-RU"/>
+        </w:rPr>
+        <w:t xml:space="preserve"> / n);</w:t>
+      </w:r>
+    </w:p>
+    <w:p>
+      <w:pPr>
+        <w:spacing w:after="0" w:line="259" w:lineRule="atLeast"/>
+        <w:rPr>
+          <w:rFonts w:eastAsia="Times New Roman" w:cstheme="minorHAnsi"/>
+          <w:color w:val="000000"/>
+          <w:sz w:val="20"/>
+          <w:szCs w:val="20"/>
+          <w:lang w:val="en-US" w:eastAsia="ru-RU"/>
+        </w:rPr>
+      </w:pPr>
+      <w:r>
+        <w:rPr>
+          <w:rFonts w:eastAsia="Times New Roman" w:cstheme="minorHAnsi"/>
+          <w:color w:val="228B22"/>
+          <w:sz w:val="20"/>
+          <w:szCs w:val="20"/>
+          <w:lang w:val="en-US" w:eastAsia="ru-RU"/>
+        </w:rPr>
+        <w:t xml:space="preserve">%     </w:t>
+      </w:r>
+      <w:proofErr w:type="spellStart"/>
+      <w:proofErr w:type="gramStart"/>
+      <w:r>
+        <w:rPr>
+          <w:rFonts w:eastAsia="Times New Roman" w:cstheme="minorHAnsi"/>
+          <w:color w:val="228B22"/>
+          <w:sz w:val="20"/>
+          <w:szCs w:val="20"/>
+          <w:lang w:val="en-US" w:eastAsia="ru-RU"/>
+        </w:rPr>
+        <w:t>disp</w:t>
+      </w:r>
+      <w:proofErr w:type="spellEnd"/>
+      <w:r>
+        <w:rPr>
+          <w:rFonts w:eastAsia="Times New Roman" w:cstheme="minorHAnsi"/>
+          <w:color w:val="228B22"/>
+          <w:sz w:val="20"/>
+          <w:szCs w:val="20"/>
+          <w:lang w:val="en-US" w:eastAsia="ru-RU"/>
+        </w:rPr>
+        <w:t>(</w:t>
+      </w:r>
+      <w:proofErr w:type="gramEnd"/>
+      <w:r>
+        <w:rPr>
+          <w:rFonts w:eastAsia="Times New Roman" w:cstheme="minorHAnsi"/>
+          <w:color w:val="228B22"/>
+          <w:sz w:val="20"/>
+          <w:szCs w:val="20"/>
+          <w:lang w:val="en-US" w:eastAsia="ru-RU"/>
+        </w:rPr>
+        <w:t>z(</w:t>
+      </w:r>
+      <w:proofErr w:type="spellStart"/>
+      <w:r>
+        <w:rPr>
+          <w:rFonts w:eastAsia="Times New Roman" w:cstheme="minorHAnsi"/>
+          <w:color w:val="228B22"/>
+          <w:sz w:val="20"/>
+          <w:szCs w:val="20"/>
+          <w:lang w:val="en-US" w:eastAsia="ru-RU"/>
+        </w:rPr>
+        <w:t>i</w:t>
+      </w:r>
+      <w:proofErr w:type="spellEnd"/>
+      <w:r>
+        <w:rPr>
+          <w:rFonts w:eastAsia="Times New Roman" w:cstheme="minorHAnsi"/>
+          <w:color w:val="228B22"/>
+          <w:sz w:val="20"/>
+          <w:szCs w:val="20"/>
+          <w:lang w:val="en-US" w:eastAsia="ru-RU"/>
+        </w:rPr>
+        <w:t xml:space="preserve"> + 1));</w:t>
+      </w:r>
+    </w:p>
+    <w:p>
+      <w:pPr>
+        <w:spacing w:after="0" w:line="259" w:lineRule="atLeast"/>
+        <w:rPr>
+          <w:rFonts w:eastAsia="Times New Roman" w:cstheme="minorHAnsi"/>
+          <w:color w:val="000000"/>
+          <w:sz w:val="20"/>
+          <w:szCs w:val="20"/>
+          <w:lang w:val="en-US" w:eastAsia="ru-RU"/>
+        </w:rPr>
+      </w:pPr>
+      <w:r>
+        <w:rPr>
+          <w:rFonts w:eastAsia="Times New Roman" w:cstheme="minorHAnsi"/>
+          <w:color w:val="228B22"/>
+          <w:sz w:val="20"/>
+          <w:szCs w:val="20"/>
+          <w:lang w:val="en-US" w:eastAsia="ru-RU"/>
+        </w:rPr>
+        <w:t xml:space="preserve">%     </w:t>
+      </w:r>
+      <w:proofErr w:type="spellStart"/>
+      <w:proofErr w:type="gramStart"/>
+      <w:r>
+        <w:rPr>
+          <w:rFonts w:eastAsia="Times New Roman" w:cstheme="minorHAnsi"/>
+          <w:color w:val="228B22"/>
+          <w:sz w:val="20"/>
+          <w:szCs w:val="20"/>
+          <w:lang w:val="en-US" w:eastAsia="ru-RU"/>
+        </w:rPr>
+        <w:t>disp</w:t>
+      </w:r>
+      <w:proofErr w:type="spellEnd"/>
+      <w:r>
+        <w:rPr>
+          <w:rFonts w:eastAsia="Times New Roman" w:cstheme="minorHAnsi"/>
+          <w:color w:val="228B22"/>
+          <w:sz w:val="20"/>
+          <w:szCs w:val="20"/>
+          <w:lang w:val="en-US" w:eastAsia="ru-RU"/>
+        </w:rPr>
+        <w:t>(</w:t>
+      </w:r>
+      <w:proofErr w:type="gramEnd"/>
+      <w:r>
+        <w:rPr>
+          <w:rFonts w:eastAsia="Times New Roman" w:cstheme="minorHAnsi"/>
+          <w:color w:val="228B22"/>
+          <w:sz w:val="20"/>
+          <w:szCs w:val="20"/>
+          <w:lang w:val="en-US" w:eastAsia="ru-RU"/>
+        </w:rPr>
+        <w:t>(z(</w:t>
+      </w:r>
+      <w:proofErr w:type="spellStart"/>
+      <w:r>
+        <w:rPr>
+          <w:rFonts w:eastAsia="Times New Roman" w:cstheme="minorHAnsi"/>
+          <w:color w:val="228B22"/>
+          <w:sz w:val="20"/>
+          <w:szCs w:val="20"/>
+          <w:lang w:val="en-US" w:eastAsia="ru-RU"/>
+        </w:rPr>
+        <w:t>i</w:t>
+      </w:r>
+      <w:proofErr w:type="spellEnd"/>
+      <w:r>
+        <w:rPr>
+          <w:rFonts w:eastAsia="Times New Roman" w:cstheme="minorHAnsi"/>
+          <w:color w:val="228B22"/>
+          <w:sz w:val="20"/>
+          <w:szCs w:val="20"/>
+          <w:lang w:val="en-US" w:eastAsia="ru-RU"/>
+        </w:rPr>
+        <w:t xml:space="preserve"> + 1).^n));</w:t>
+      </w:r>
+    </w:p>
+    <w:p>
+      <w:pPr>
+        <w:spacing w:after="0" w:line="259" w:lineRule="atLeast"/>
+        <w:rPr>
+          <w:rFonts w:eastAsia="Times New Roman" w:cstheme="minorHAnsi"/>
+          <w:color w:val="000000"/>
+          <w:sz w:val="20"/>
+          <w:szCs w:val="20"/>
+          <w:lang w:val="en-US" w:eastAsia="ru-RU"/>
+        </w:rPr>
+      </w:pPr>
+      <w:proofErr w:type="gramStart"/>
+      <w:r>
+        <w:rPr>
+          <w:rFonts w:eastAsia="Times New Roman" w:cstheme="minorHAnsi"/>
+          <w:color w:val="228B22"/>
+          <w:sz w:val="20"/>
+          <w:szCs w:val="20"/>
+          <w:lang w:val="en-US" w:eastAsia="ru-RU"/>
+        </w:rPr>
+        <w:t>%</w:t>
+      </w:r>
+      <w:proofErr w:type="gramEnd"/>
+      <w:r>
+        <w:rPr>
+          <w:rFonts w:eastAsia="Times New Roman" w:cstheme="minorHAnsi"/>
+          <w:color w:val="228B22"/>
+          <w:sz w:val="20"/>
+          <w:szCs w:val="20"/>
+          <w:lang w:val="en-US" w:eastAsia="ru-RU"/>
+        </w:rPr>
+        <w:t xml:space="preserve"> end</w:t>
       </w:r>
     </w:p>
     <w:p>
@@ -1107,7 +1703,29 @@
           <w:szCs w:val="20"/>
           <w:lang w:val="en-US" w:eastAsia="ru-RU"/>
         </w:rPr>
-        <w:t>(system of )(in)equalities</w:t>
+        <w:t xml:space="preserve">(system </w:t>
+      </w:r>
+      <w:proofErr w:type="gramStart"/>
+      <w:r>
+        <w:rPr>
+          <w:rFonts w:eastAsia="Times New Roman" w:cstheme="minorHAnsi"/>
+          <w:color w:val="228B22"/>
+          <w:sz w:val="20"/>
+          <w:szCs w:val="20"/>
+          <w:lang w:val="en-US" w:eastAsia="ru-RU"/>
+        </w:rPr>
+        <w:t>of )(</w:t>
+      </w:r>
+      <w:proofErr w:type="gramEnd"/>
+      <w:r>
+        <w:rPr>
+          <w:rFonts w:eastAsia="Times New Roman" w:cstheme="minorHAnsi"/>
+          <w:color w:val="228B22"/>
+          <w:sz w:val="20"/>
+          <w:szCs w:val="20"/>
+          <w:lang w:val="en-US" w:eastAsia="ru-RU"/>
+        </w:rPr>
+        <w:t>in)equalities</w:t>
       </w:r>
       <w:r>
         <w:rPr>
@@ -1141,15 +1759,29 @@
           <w:lang w:val="en-US" w:eastAsia="ru-RU"/>
         </w:rPr>
       </w:pPr>
-      <w:r>
-        <w:rPr>
-          <w:rFonts w:eastAsia="Times New Roman" w:cstheme="minorHAnsi"/>
-          <w:color w:val="000000"/>
-          <w:sz w:val="20"/>
-          <w:szCs w:val="20"/>
-          <w:lang w:val="en-US" w:eastAsia="ru-RU"/>
-        </w:rPr>
-        <w:t xml:space="preserve">syms </w:t>
+      <w:proofErr w:type="spellStart"/>
+      <w:proofErr w:type="gramStart"/>
+      <w:r>
+        <w:rPr>
+          <w:rFonts w:eastAsia="Times New Roman" w:cstheme="minorHAnsi"/>
+          <w:color w:val="000000"/>
+          <w:sz w:val="20"/>
+          <w:szCs w:val="20"/>
+          <w:lang w:val="en-US" w:eastAsia="ru-RU"/>
+        </w:rPr>
+        <w:t>syms</w:t>
+      </w:r>
+      <w:proofErr w:type="spellEnd"/>
+      <w:proofErr w:type="gramEnd"/>
+      <w:r>
+        <w:rPr>
+          <w:rFonts w:eastAsia="Times New Roman" w:cstheme="minorHAnsi"/>
+          <w:color w:val="000000"/>
+          <w:sz w:val="20"/>
+          <w:szCs w:val="20"/>
+          <w:lang w:val="en-US" w:eastAsia="ru-RU"/>
+        </w:rPr>
+        <w:t xml:space="preserve"> </w:t>
       </w:r>
       <w:r>
         <w:rPr>
@@ -1214,15 +1846,51 @@
           <w:lang w:val="en-US" w:eastAsia="ru-RU"/>
         </w:rPr>
       </w:pPr>
-      <w:r>
-        <w:rPr>
-          <w:rFonts w:eastAsia="Times New Roman" w:cstheme="minorHAnsi"/>
-          <w:color w:val="000000"/>
-          <w:sz w:val="20"/>
-          <w:szCs w:val="20"/>
-          <w:lang w:val="en-US" w:eastAsia="ru-RU"/>
-        </w:rPr>
-        <w:t xml:space="preserve">eqn = z^n==q;                                           </w:t>
+      <w:proofErr w:type="spellStart"/>
+      <w:proofErr w:type="gramStart"/>
+      <w:r>
+        <w:rPr>
+          <w:rFonts w:eastAsia="Times New Roman" w:cstheme="minorHAnsi"/>
+          <w:color w:val="000000"/>
+          <w:sz w:val="20"/>
+          <w:szCs w:val="20"/>
+          <w:lang w:val="en-US" w:eastAsia="ru-RU"/>
+        </w:rPr>
+        <w:t>eqn</w:t>
+      </w:r>
+      <w:proofErr w:type="spellEnd"/>
+      <w:proofErr w:type="gramEnd"/>
+      <w:r>
+        <w:rPr>
+          <w:rFonts w:eastAsia="Times New Roman" w:cstheme="minorHAnsi"/>
+          <w:color w:val="000000"/>
+          <w:sz w:val="20"/>
+          <w:szCs w:val="20"/>
+          <w:lang w:val="en-US" w:eastAsia="ru-RU"/>
+        </w:rPr>
+        <w:t xml:space="preserve"> = </w:t>
+      </w:r>
+      <w:proofErr w:type="spellStart"/>
+      <w:r>
+        <w:rPr>
+          <w:rFonts w:eastAsia="Times New Roman" w:cstheme="minorHAnsi"/>
+          <w:color w:val="000000"/>
+          <w:sz w:val="20"/>
+          <w:szCs w:val="20"/>
+          <w:lang w:val="en-US" w:eastAsia="ru-RU"/>
+        </w:rPr>
+        <w:t>z^n</w:t>
+      </w:r>
+      <w:proofErr w:type="spellEnd"/>
+      <w:r>
+        <w:rPr>
+          <w:rFonts w:eastAsia="Times New Roman" w:cstheme="minorHAnsi"/>
+          <w:color w:val="000000"/>
+          <w:sz w:val="20"/>
+          <w:szCs w:val="20"/>
+          <w:lang w:val="en-US" w:eastAsia="ru-RU"/>
+        </w:rPr>
+        <w:t xml:space="preserve">==q;                                           </w:t>
       </w:r>
       <w:r>
         <w:rPr>
@@ -1257,6 +1925,7 @@
           <w:lang w:val="en-US" w:eastAsia="ru-RU"/>
         </w:rPr>
       </w:pPr>
+      <w:proofErr w:type="gramStart"/>
       <w:r>
         <w:rPr>
           <w:rFonts w:eastAsia="Times New Roman" w:cstheme="minorHAnsi"/>
@@ -1266,7 +1935,40 @@
           <w:lang w:val="en-US" w:eastAsia="ru-RU"/>
         </w:rPr>
         <w:lastRenderedPageBreak/>
-        <w:t xml:space="preserve">sol = solve(eqn,z);     </w:t>
+        <w:t>sol</w:t>
+      </w:r>
+      <w:proofErr w:type="gramEnd"/>
+      <w:r>
+        <w:rPr>
+          <w:rFonts w:eastAsia="Times New Roman" w:cstheme="minorHAnsi"/>
+          <w:color w:val="000000"/>
+          <w:sz w:val="20"/>
+          <w:szCs w:val="20"/>
+          <w:lang w:val="en-US" w:eastAsia="ru-RU"/>
+        </w:rPr>
+        <w:t xml:space="preserve"> = solve(</w:t>
+      </w:r>
+      <w:proofErr w:type="spellStart"/>
+      <w:r>
+        <w:rPr>
+          <w:rFonts w:eastAsia="Times New Roman" w:cstheme="minorHAnsi"/>
+          <w:color w:val="000000"/>
+          <w:sz w:val="20"/>
+          <w:szCs w:val="20"/>
+          <w:lang w:val="en-US" w:eastAsia="ru-RU"/>
+        </w:rPr>
+        <w:t>eqn,z</w:t>
+      </w:r>
+      <w:proofErr w:type="spellEnd"/>
+      <w:r>
+        <w:rPr>
+          <w:rFonts w:eastAsia="Times New Roman" w:cstheme="minorHAnsi"/>
+          <w:color w:val="000000"/>
+          <w:sz w:val="20"/>
+          <w:szCs w:val="20"/>
+          <w:lang w:val="en-US" w:eastAsia="ru-RU"/>
+        </w:rPr>
+        <w:t xml:space="preserve">);     </w:t>
       </w:r>
       <w:r>
         <w:rPr>
@@ -1323,16 +2025,30 @@
           <w:lang w:val="en-US" w:eastAsia="ru-RU"/>
         </w:rPr>
       </w:pPr>
-      <w:r>
-        <w:rPr>
-          <w:rFonts w:eastAsia="Times New Roman" w:cstheme="minorHAnsi"/>
-          <w:color w:val="000000"/>
-          <w:sz w:val="20"/>
-          <w:szCs w:val="20"/>
-          <w:lang w:val="en-US" w:eastAsia="ru-RU"/>
-        </w:rPr>
-        <w:t>fprintf(</w:t>
-      </w:r>
+      <w:proofErr w:type="spellStart"/>
+      <w:proofErr w:type="gramStart"/>
+      <w:r>
+        <w:rPr>
+          <w:rFonts w:eastAsia="Times New Roman" w:cstheme="minorHAnsi"/>
+          <w:color w:val="000000"/>
+          <w:sz w:val="20"/>
+          <w:szCs w:val="20"/>
+          <w:lang w:val="en-US" w:eastAsia="ru-RU"/>
+        </w:rPr>
+        <w:t>fprintf</w:t>
+      </w:r>
+      <w:proofErr w:type="spellEnd"/>
+      <w:r>
+        <w:rPr>
+          <w:rFonts w:eastAsia="Times New Roman" w:cstheme="minorHAnsi"/>
+          <w:color w:val="000000"/>
+          <w:sz w:val="20"/>
+          <w:szCs w:val="20"/>
+          <w:lang w:val="en-US" w:eastAsia="ru-RU"/>
+        </w:rPr>
+        <w:t>(</w:t>
+      </w:r>
+      <w:proofErr w:type="gramEnd"/>
       <w:r>
         <w:rPr>
           <w:rFonts w:eastAsia="Times New Roman" w:cstheme="minorHAnsi"/>
@@ -1373,8 +2089,6 @@
         </w:rPr>
         <w:t xml:space="preserve"> </w:t>
       </w:r>
-      <w:bookmarkStart w:id="0" w:name="_GoBack"/>
-      <w:bookmarkEnd w:id="0"/>
       <w:r>
         <w:rPr>
           <w:rFonts w:eastAsia="Times New Roman" w:cstheme="minorHAnsi"/>
@@ -1393,7 +2107,49 @@
           <w:szCs w:val="20"/>
           <w:lang w:val="en-US" w:eastAsia="ru-RU"/>
         </w:rPr>
-        <w:t xml:space="preserve">, [real(sol(:)), imag(sol(:))].');    </w:t>
+        <w:t xml:space="preserve">, [real(sol), </w:t>
+      </w:r>
+      <w:proofErr w:type="spellStart"/>
+      <w:r>
+        <w:rPr>
+          <w:rFonts w:eastAsia="Times New Roman" w:cstheme="minorHAnsi"/>
+          <w:color w:val="000000"/>
+          <w:sz w:val="20"/>
+          <w:szCs w:val="20"/>
+          <w:lang w:val="en-US" w:eastAsia="ru-RU"/>
+        </w:rPr>
+        <w:t>imag</w:t>
+      </w:r>
+      <w:proofErr w:type="spellEnd"/>
+      <w:r>
+        <w:rPr>
+          <w:rFonts w:eastAsia="Times New Roman" w:cstheme="minorHAnsi"/>
+          <w:color w:val="000000"/>
+          <w:sz w:val="20"/>
+          <w:szCs w:val="20"/>
+          <w:lang w:val="en-US" w:eastAsia="ru-RU"/>
+        </w:rPr>
+        <w:t>(sol</w:t>
+      </w:r>
+      <w:r>
+        <w:rPr>
+          <w:rFonts w:eastAsia="Times New Roman" w:cstheme="minorHAnsi"/>
+          <w:color w:val="000000"/>
+          <w:sz w:val="20"/>
+          <w:szCs w:val="20"/>
+          <w:lang w:val="en-US" w:eastAsia="ru-RU"/>
+        </w:rPr>
+        <w:t xml:space="preserve">)].');    </w:t>
+      </w:r>
+      <w:r>
+        <w:rPr>
+          <w:rFonts w:eastAsia="Times New Roman" w:cstheme="minorHAnsi"/>
+          <w:color w:val="000000"/>
+          <w:sz w:val="20"/>
+          <w:szCs w:val="20"/>
+          <w:lang w:val="en-US" w:eastAsia="ru-RU"/>
+        </w:rPr>
+        <w:t xml:space="preserve">     </w:t>
       </w:r>
       <w:r>
         <w:rPr>
@@ -1429,15 +2185,27 @@
           <w:lang w:val="en-US" w:eastAsia="ru-RU"/>
         </w:rPr>
       </w:pPr>
-      <w:r>
-        <w:rPr>
-          <w:rFonts w:eastAsia="Times New Roman" w:cstheme="minorHAnsi"/>
-          <w:color w:val="000000"/>
-          <w:sz w:val="20"/>
-          <w:szCs w:val="20"/>
-          <w:lang w:val="en-US" w:eastAsia="ru-RU"/>
-        </w:rPr>
-        <w:t xml:space="preserve">plot(sol, </w:t>
+      <w:proofErr w:type="gramStart"/>
+      <w:r>
+        <w:rPr>
+          <w:rFonts w:eastAsia="Times New Roman" w:cstheme="minorHAnsi"/>
+          <w:color w:val="000000"/>
+          <w:sz w:val="20"/>
+          <w:szCs w:val="20"/>
+          <w:lang w:val="en-US" w:eastAsia="ru-RU"/>
+        </w:rPr>
+        <w:t>plot(</w:t>
+      </w:r>
+      <w:proofErr w:type="gramEnd"/>
+      <w:r>
+        <w:rPr>
+          <w:rFonts w:eastAsia="Times New Roman" w:cstheme="minorHAnsi"/>
+          <w:color w:val="000000"/>
+          <w:sz w:val="20"/>
+          <w:szCs w:val="20"/>
+          <w:lang w:val="en-US" w:eastAsia="ru-RU"/>
+        </w:rPr>
+        <w:t xml:space="preserve">sol, </w:t>
       </w:r>
       <w:r>
         <w:rPr>
@@ -1492,15 +2260,27 @@
           <w:lang w:val="en-US" w:eastAsia="ru-RU"/>
         </w:rPr>
       </w:pPr>
-      <w:r>
-        <w:rPr>
-          <w:rFonts w:eastAsia="Times New Roman" w:cstheme="minorHAnsi"/>
-          <w:color w:val="000000"/>
-          <w:sz w:val="20"/>
-          <w:szCs w:val="20"/>
-          <w:lang w:val="en-US" w:eastAsia="ru-RU"/>
-        </w:rPr>
-        <w:t xml:space="preserve">hold </w:t>
+      <w:proofErr w:type="gramStart"/>
+      <w:r>
+        <w:rPr>
+          <w:rFonts w:eastAsia="Times New Roman" w:cstheme="minorHAnsi"/>
+          <w:color w:val="000000"/>
+          <w:sz w:val="20"/>
+          <w:szCs w:val="20"/>
+          <w:lang w:val="en-US" w:eastAsia="ru-RU"/>
+        </w:rPr>
+        <w:t>hold</w:t>
+      </w:r>
+      <w:proofErr w:type="gramEnd"/>
+      <w:r>
+        <w:rPr>
+          <w:rFonts w:eastAsia="Times New Roman" w:cstheme="minorHAnsi"/>
+          <w:color w:val="000000"/>
+          <w:sz w:val="20"/>
+          <w:szCs w:val="20"/>
+          <w:lang w:val="en-US" w:eastAsia="ru-RU"/>
+        </w:rPr>
+        <w:t xml:space="preserve"> </w:t>
       </w:r>
       <w:r>
         <w:rPr>
@@ -1589,15 +2369,47 @@
           <w:lang w:val="en-US" w:eastAsia="ru-RU"/>
         </w:rPr>
       </w:pPr>
-      <w:r>
-        <w:rPr>
-          <w:rFonts w:eastAsia="Times New Roman" w:cstheme="minorHAnsi"/>
-          <w:color w:val="000000"/>
-          <w:sz w:val="20"/>
-          <w:szCs w:val="20"/>
-          <w:lang w:val="en-US" w:eastAsia="ru-RU"/>
-        </w:rPr>
-        <w:t xml:space="preserve">radius = q.^(1/n);                                      </w:t>
+      <w:proofErr w:type="gramStart"/>
+      <w:r>
+        <w:rPr>
+          <w:rFonts w:eastAsia="Times New Roman" w:cstheme="minorHAnsi"/>
+          <w:color w:val="000000"/>
+          <w:sz w:val="20"/>
+          <w:szCs w:val="20"/>
+          <w:lang w:val="en-US" w:eastAsia="ru-RU"/>
+        </w:rPr>
+        <w:t>radius</w:t>
+      </w:r>
+      <w:proofErr w:type="gramEnd"/>
+      <w:r>
+        <w:rPr>
+          <w:rFonts w:eastAsia="Times New Roman" w:cstheme="minorHAnsi"/>
+          <w:color w:val="000000"/>
+          <w:sz w:val="20"/>
+          <w:szCs w:val="20"/>
+          <w:lang w:val="en-US" w:eastAsia="ru-RU"/>
+        </w:rPr>
+        <w:t xml:space="preserve"> = </w:t>
+      </w:r>
+      <w:r>
+        <w:rPr>
+          <w:rFonts w:eastAsia="Times New Roman" w:cstheme="minorHAnsi"/>
+          <w:color w:val="000000"/>
+          <w:sz w:val="20"/>
+          <w:szCs w:val="20"/>
+          <w:lang w:val="en-US" w:eastAsia="ru-RU"/>
+        </w:rPr>
+        <w:t>abs(q)</w:t>
+      </w:r>
+      <w:r>
+        <w:rPr>
+          <w:rFonts w:eastAsia="Times New Roman" w:cstheme="minorHAnsi"/>
+          <w:color w:val="000000"/>
+          <w:sz w:val="20"/>
+          <w:szCs w:val="20"/>
+          <w:lang w:val="en-US" w:eastAsia="ru-RU"/>
+        </w:rPr>
+        <w:t xml:space="preserve">^(1/n);                                      </w:t>
       </w:r>
       <w:r>
         <w:rPr>
@@ -1632,15 +2444,27 @@
           <w:lang w:val="en-US" w:eastAsia="ru-RU"/>
         </w:rPr>
       </w:pPr>
-      <w:r>
-        <w:rPr>
-          <w:rFonts w:eastAsia="Times New Roman" w:cstheme="minorHAnsi"/>
-          <w:color w:val="000000"/>
-          <w:sz w:val="20"/>
-          <w:szCs w:val="20"/>
-          <w:lang w:val="en-US" w:eastAsia="ru-RU"/>
-        </w:rPr>
-        <w:t xml:space="preserve">angle = 0: .01: 2 * pi;                                 </w:t>
+      <w:proofErr w:type="gramStart"/>
+      <w:r>
+        <w:rPr>
+          <w:rFonts w:eastAsia="Times New Roman" w:cstheme="minorHAnsi"/>
+          <w:color w:val="000000"/>
+          <w:sz w:val="20"/>
+          <w:szCs w:val="20"/>
+          <w:lang w:val="en-US" w:eastAsia="ru-RU"/>
+        </w:rPr>
+        <w:t>angle</w:t>
+      </w:r>
+      <w:proofErr w:type="gramEnd"/>
+      <w:r>
+        <w:rPr>
+          <w:rFonts w:eastAsia="Times New Roman" w:cstheme="minorHAnsi"/>
+          <w:color w:val="000000"/>
+          <w:sz w:val="20"/>
+          <w:szCs w:val="20"/>
+          <w:lang w:val="en-US" w:eastAsia="ru-RU"/>
+        </w:rPr>
+        <w:t xml:space="preserve"> = 0: .01: 2 * pi;                                 </w:t>
       </w:r>
       <w:r>
         <w:rPr>
@@ -1661,7 +2485,29 @@
           <w:szCs w:val="20"/>
           <w:lang w:val="en-US" w:eastAsia="ru-RU"/>
         </w:rPr>
-        <w:t>% Initialize a array of angles for drawing the circle.</w:t>
+        <w:t xml:space="preserve">% Initialize </w:t>
+      </w:r>
+      <w:proofErr w:type="spellStart"/>
+      <w:r>
+        <w:rPr>
+          <w:rFonts w:eastAsia="Times New Roman" w:cstheme="minorHAnsi"/>
+          <w:color w:val="228B22"/>
+          <w:sz w:val="20"/>
+          <w:szCs w:val="20"/>
+          <w:lang w:val="en-US" w:eastAsia="ru-RU"/>
+        </w:rPr>
+        <w:t>a</w:t>
+      </w:r>
+      <w:proofErr w:type="spellEnd"/>
+      <w:r>
+        <w:rPr>
+          <w:rFonts w:eastAsia="Times New Roman" w:cstheme="minorHAnsi"/>
+          <w:color w:val="228B22"/>
+          <w:sz w:val="20"/>
+          <w:szCs w:val="20"/>
+          <w:lang w:val="en-US" w:eastAsia="ru-RU"/>
+        </w:rPr>
+        <w:t xml:space="preserve"> array of angles for drawing the circle.</w:t>
       </w:r>
     </w:p>
     <w:p>
@@ -1696,15 +2542,49 @@
         <w:tab/>
         <w:t xml:space="preserve">       </w:t>
       </w:r>
-      <w:r>
-        <w:rPr>
-          <w:rFonts w:eastAsia="Times New Roman" w:cstheme="minorHAnsi"/>
-          <w:color w:val="228B22"/>
-          <w:sz w:val="20"/>
-          <w:szCs w:val="20"/>
-          <w:lang w:val="en-US" w:eastAsia="ru-RU"/>
-        </w:rPr>
-        <w:t>% Initialize a array of x-coordinates for drawing the circle.</w:t>
+      <w:proofErr w:type="gramStart"/>
+      <w:r>
+        <w:rPr>
+          <w:rFonts w:eastAsia="Times New Roman" w:cstheme="minorHAnsi"/>
+          <w:color w:val="228B22"/>
+          <w:sz w:val="20"/>
+          <w:szCs w:val="20"/>
+          <w:lang w:val="en-US" w:eastAsia="ru-RU"/>
+        </w:rPr>
+        <w:t>%</w:t>
+      </w:r>
+      <w:proofErr w:type="gramEnd"/>
+      <w:r>
+        <w:rPr>
+          <w:rFonts w:eastAsia="Times New Roman" w:cstheme="minorHAnsi"/>
+          <w:color w:val="228B22"/>
+          <w:sz w:val="20"/>
+          <w:szCs w:val="20"/>
+          <w:lang w:val="en-US" w:eastAsia="ru-RU"/>
+        </w:rPr>
+        <w:t xml:space="preserve"> Initialize </w:t>
+      </w:r>
+      <w:proofErr w:type="spellStart"/>
+      <w:r>
+        <w:rPr>
+          <w:rFonts w:eastAsia="Times New Roman" w:cstheme="minorHAnsi"/>
+          <w:color w:val="228B22"/>
+          <w:sz w:val="20"/>
+          <w:szCs w:val="20"/>
+          <w:lang w:val="en-US" w:eastAsia="ru-RU"/>
+        </w:rPr>
+        <w:t>a</w:t>
+      </w:r>
+      <w:proofErr w:type="spellEnd"/>
+      <w:r>
+        <w:rPr>
+          <w:rFonts w:eastAsia="Times New Roman" w:cstheme="minorHAnsi"/>
+          <w:color w:val="228B22"/>
+          <w:sz w:val="20"/>
+          <w:szCs w:val="20"/>
+          <w:lang w:val="en-US" w:eastAsia="ru-RU"/>
+        </w:rPr>
+        <w:t xml:space="preserve"> array of x-coordinates for drawing the circle.</w:t>
       </w:r>
     </w:p>
     <w:p>
@@ -1739,37 +2619,83 @@
         <w:tab/>
         <w:t xml:space="preserve">       </w:t>
       </w:r>
-      <w:r>
-        <w:rPr>
-          <w:rFonts w:eastAsia="Times New Roman" w:cstheme="minorHAnsi"/>
-          <w:color w:val="228B22"/>
-          <w:sz w:val="20"/>
-          <w:szCs w:val="20"/>
-          <w:lang w:val="en-US" w:eastAsia="ru-RU"/>
-        </w:rPr>
-        <w:t>% Initialize a array of y-coordinates for drawing the circle.</w:t>
-      </w:r>
-    </w:p>
-    <w:p>
-      <w:pPr>
-        <w:spacing w:after="0" w:line="259" w:lineRule="atLeast"/>
-        <w:rPr>
-          <w:rFonts w:eastAsia="Times New Roman" w:cstheme="minorHAnsi"/>
-          <w:color w:val="000000"/>
-          <w:sz w:val="20"/>
-          <w:szCs w:val="20"/>
-          <w:lang w:val="en-US" w:eastAsia="ru-RU"/>
-        </w:rPr>
-      </w:pPr>
-      <w:r>
-        <w:rPr>
-          <w:rFonts w:eastAsia="Times New Roman" w:cstheme="minorHAnsi"/>
-          <w:color w:val="000000"/>
-          <w:sz w:val="20"/>
-          <w:szCs w:val="20"/>
-          <w:lang w:val="en-US" w:eastAsia="ru-RU"/>
-        </w:rPr>
-        <w:t xml:space="preserve">plot (x, y);                                            </w:t>
+      <w:proofErr w:type="gramStart"/>
+      <w:r>
+        <w:rPr>
+          <w:rFonts w:eastAsia="Times New Roman" w:cstheme="minorHAnsi"/>
+          <w:color w:val="228B22"/>
+          <w:sz w:val="20"/>
+          <w:szCs w:val="20"/>
+          <w:lang w:val="en-US" w:eastAsia="ru-RU"/>
+        </w:rPr>
+        <w:t>%</w:t>
+      </w:r>
+      <w:proofErr w:type="gramEnd"/>
+      <w:r>
+        <w:rPr>
+          <w:rFonts w:eastAsia="Times New Roman" w:cstheme="minorHAnsi"/>
+          <w:color w:val="228B22"/>
+          <w:sz w:val="20"/>
+          <w:szCs w:val="20"/>
+          <w:lang w:val="en-US" w:eastAsia="ru-RU"/>
+        </w:rPr>
+        <w:t xml:space="preserve"> Initialize </w:t>
+      </w:r>
+      <w:proofErr w:type="spellStart"/>
+      <w:r>
+        <w:rPr>
+          <w:rFonts w:eastAsia="Times New Roman" w:cstheme="minorHAnsi"/>
+          <w:color w:val="228B22"/>
+          <w:sz w:val="20"/>
+          <w:szCs w:val="20"/>
+          <w:lang w:val="en-US" w:eastAsia="ru-RU"/>
+        </w:rPr>
+        <w:t>a</w:t>
+      </w:r>
+      <w:proofErr w:type="spellEnd"/>
+      <w:r>
+        <w:rPr>
+          <w:rFonts w:eastAsia="Times New Roman" w:cstheme="minorHAnsi"/>
+          <w:color w:val="228B22"/>
+          <w:sz w:val="20"/>
+          <w:szCs w:val="20"/>
+          <w:lang w:val="en-US" w:eastAsia="ru-RU"/>
+        </w:rPr>
+        <w:t xml:space="preserve"> array of y-coordinates for drawing the circle.</w:t>
+      </w:r>
+    </w:p>
+    <w:p>
+      <w:pPr>
+        <w:spacing w:after="0" w:line="259" w:lineRule="atLeast"/>
+        <w:rPr>
+          <w:rFonts w:eastAsia="Times New Roman" w:cstheme="minorHAnsi"/>
+          <w:color w:val="000000"/>
+          <w:sz w:val="20"/>
+          <w:szCs w:val="20"/>
+          <w:lang w:val="en-US" w:eastAsia="ru-RU"/>
+        </w:rPr>
+      </w:pPr>
+      <w:proofErr w:type="gramStart"/>
+      <w:r>
+        <w:rPr>
+          <w:rFonts w:eastAsia="Times New Roman" w:cstheme="minorHAnsi"/>
+          <w:color w:val="000000"/>
+          <w:sz w:val="20"/>
+          <w:szCs w:val="20"/>
+          <w:lang w:val="en-US" w:eastAsia="ru-RU"/>
+        </w:rPr>
+        <w:t>plot</w:t>
+      </w:r>
+      <w:proofErr w:type="gramEnd"/>
+      <w:r>
+        <w:rPr>
+          <w:rFonts w:eastAsia="Times New Roman" w:cstheme="minorHAnsi"/>
+          <w:color w:val="000000"/>
+          <w:sz w:val="20"/>
+          <w:szCs w:val="20"/>
+          <w:lang w:val="en-US" w:eastAsia="ru-RU"/>
+        </w:rPr>
+        <w:t xml:space="preserve"> (x, y);                                            </w:t>
       </w:r>
       <w:r>
         <w:rPr>
@@ -1800,41 +2726,75 @@
           <w:szCs w:val="20"/>
           <w:lang w:val="en-US" w:eastAsia="ru-RU"/>
         </w:rPr>
-        <w:t>% Draw all the points from the (x,y)-array.</w:t>
-      </w:r>
-    </w:p>
-    <w:p>
-      <w:pPr>
-        <w:spacing w:after="0" w:line="259" w:lineRule="atLeast"/>
-        <w:rPr>
-          <w:rFonts w:eastAsia="Times New Roman" w:cstheme="minorHAnsi"/>
-          <w:color w:val="000000"/>
-          <w:sz w:val="20"/>
-          <w:szCs w:val="20"/>
-          <w:lang w:val="en-US" w:eastAsia="ru-RU"/>
-        </w:rPr>
-      </w:pPr>
-    </w:p>
-    <w:p>
-      <w:pPr>
-        <w:spacing w:after="0" w:line="259" w:lineRule="atLeast"/>
-        <w:rPr>
-          <w:rFonts w:eastAsia="Times New Roman" w:cstheme="minorHAnsi"/>
-          <w:color w:val="000000"/>
-          <w:sz w:val="20"/>
-          <w:szCs w:val="20"/>
-          <w:lang w:val="en-US" w:eastAsia="ru-RU"/>
-        </w:rPr>
-      </w:pPr>
-      <w:r>
-        <w:rPr>
-          <w:rFonts w:eastAsia="Times New Roman" w:cstheme="minorHAnsi"/>
-          <w:color w:val="000000"/>
-          <w:sz w:val="20"/>
-          <w:szCs w:val="20"/>
-          <w:lang w:val="en-US" w:eastAsia="ru-RU"/>
-        </w:rPr>
-        <w:t xml:space="preserve">axis </w:t>
+        <w:t>% Draw all the points from the (</w:t>
+      </w:r>
+      <w:proofErr w:type="spellStart"/>
+      <w:r>
+        <w:rPr>
+          <w:rFonts w:eastAsia="Times New Roman" w:cstheme="minorHAnsi"/>
+          <w:color w:val="228B22"/>
+          <w:sz w:val="20"/>
+          <w:szCs w:val="20"/>
+          <w:lang w:val="en-US" w:eastAsia="ru-RU"/>
+        </w:rPr>
+        <w:t>x,y</w:t>
+      </w:r>
+      <w:proofErr w:type="spellEnd"/>
+      <w:r>
+        <w:rPr>
+          <w:rFonts w:eastAsia="Times New Roman" w:cstheme="minorHAnsi"/>
+          <w:color w:val="228B22"/>
+          <w:sz w:val="20"/>
+          <w:szCs w:val="20"/>
+          <w:lang w:val="en-US" w:eastAsia="ru-RU"/>
+        </w:rPr>
+        <w:t>)-array.</w:t>
+      </w:r>
+    </w:p>
+    <w:p>
+      <w:pPr>
+        <w:spacing w:after="0" w:line="259" w:lineRule="atLeast"/>
+        <w:rPr>
+          <w:rFonts w:eastAsia="Times New Roman" w:cstheme="minorHAnsi"/>
+          <w:color w:val="000000"/>
+          <w:sz w:val="20"/>
+          <w:szCs w:val="20"/>
+          <w:lang w:val="en-US" w:eastAsia="ru-RU"/>
+        </w:rPr>
+      </w:pPr>
+    </w:p>
+    <w:p>
+      <w:pPr>
+        <w:spacing w:after="0" w:line="259" w:lineRule="atLeast"/>
+        <w:rPr>
+          <w:rFonts w:eastAsia="Times New Roman" w:cstheme="minorHAnsi"/>
+          <w:color w:val="000000"/>
+          <w:sz w:val="20"/>
+          <w:szCs w:val="20"/>
+          <w:lang w:val="en-US" w:eastAsia="ru-RU"/>
+        </w:rPr>
+      </w:pPr>
+      <w:proofErr w:type="gramStart"/>
+      <w:r>
+        <w:rPr>
+          <w:rFonts w:eastAsia="Times New Roman" w:cstheme="minorHAnsi"/>
+          <w:color w:val="000000"/>
+          <w:sz w:val="20"/>
+          <w:szCs w:val="20"/>
+          <w:lang w:val="en-US" w:eastAsia="ru-RU"/>
+        </w:rPr>
+        <w:t>axis</w:t>
+      </w:r>
+      <w:proofErr w:type="gramEnd"/>
+      <w:r>
+        <w:rPr>
+          <w:rFonts w:eastAsia="Times New Roman" w:cstheme="minorHAnsi"/>
+          <w:color w:val="000000"/>
+          <w:sz w:val="20"/>
+          <w:szCs w:val="20"/>
+          <w:lang w:val="en-US" w:eastAsia="ru-RU"/>
+        </w:rPr>
+        <w:t xml:space="preserve"> </w:t>
       </w:r>
       <w:r>
         <w:rPr>
@@ -1889,15 +2849,27 @@
           <w:lang w:val="en-US" w:eastAsia="ru-RU"/>
         </w:rPr>
       </w:pPr>
-      <w:r>
-        <w:rPr>
-          <w:rFonts w:eastAsia="Times New Roman" w:cstheme="minorHAnsi"/>
-          <w:color w:val="000000"/>
-          <w:sz w:val="20"/>
-          <w:szCs w:val="20"/>
-          <w:lang w:val="en-US" w:eastAsia="ru-RU"/>
-        </w:rPr>
-        <w:t xml:space="preserve">hold </w:t>
+      <w:proofErr w:type="gramStart"/>
+      <w:r>
+        <w:rPr>
+          <w:rFonts w:eastAsia="Times New Roman" w:cstheme="minorHAnsi"/>
+          <w:color w:val="000000"/>
+          <w:sz w:val="20"/>
+          <w:szCs w:val="20"/>
+          <w:lang w:val="en-US" w:eastAsia="ru-RU"/>
+        </w:rPr>
+        <w:t>hold</w:t>
+      </w:r>
+      <w:proofErr w:type="gramEnd"/>
+      <w:r>
+        <w:rPr>
+          <w:rFonts w:eastAsia="Times New Roman" w:cstheme="minorHAnsi"/>
+          <w:color w:val="000000"/>
+          <w:sz w:val="20"/>
+          <w:szCs w:val="20"/>
+          <w:lang w:val="en-US" w:eastAsia="ru-RU"/>
+        </w:rPr>
+        <w:t xml:space="preserve"> </w:t>
       </w:r>
       <w:r>
         <w:rPr>
@@ -1971,19 +2943,21 @@
           <w:color w:val="000000"/>
           <w:sz w:val="20"/>
           <w:szCs w:val="20"/>
-          <w:lang w:eastAsia="ru-RU"/>
-        </w:rPr>
-      </w:pPr>
+          <w:lang w:val="en-US" w:eastAsia="ru-RU"/>
+        </w:rPr>
+      </w:pPr>
+      <w:proofErr w:type="gramStart"/>
       <w:r>
         <w:rPr>
           <w:rFonts w:eastAsia="Times New Roman" w:cstheme="minorHAnsi"/>
           <w:color w:val="0000FF"/>
           <w:sz w:val="20"/>
           <w:szCs w:val="20"/>
-          <w:lang w:eastAsia="ru-RU"/>
+          <w:lang w:val="en-US" w:eastAsia="ru-RU"/>
         </w:rPr>
         <w:t>end</w:t>
       </w:r>
+      <w:proofErr w:type="gramEnd"/>
     </w:p>
     <w:p>
       <w:pPr>
@@ -2132,8 +3106,20 @@
           <w:szCs w:val="20"/>
           <w:lang w:val="en-US" w:eastAsia="ru-RU"/>
         </w:rPr>
-        <w:t>Using MATLAB, the solutions of this equation might be found</w:t>
-      </w:r>
+        <w:t xml:space="preserve">Using MATLAB, the solutions of this equation </w:t>
+      </w:r>
+      <w:proofErr w:type="gramStart"/>
+      <w:r>
+        <w:rPr>
+          <w:rFonts w:eastAsia="Times New Roman" w:cstheme="minorHAnsi"/>
+          <w:color w:val="000000"/>
+          <w:sz w:val="20"/>
+          <w:szCs w:val="20"/>
+          <w:lang w:val="en-US" w:eastAsia="ru-RU"/>
+        </w:rPr>
+        <w:t>might be found</w:t>
+      </w:r>
+      <w:proofErr w:type="gramEnd"/>
       <w:r>
         <w:rPr>
           <w:rFonts w:eastAsia="Times New Roman" w:cstheme="minorHAnsi"/>
@@ -2341,6 +3327,7 @@
           <w:lang w:val="en-US" w:eastAsia="ru-RU"/>
         </w:rPr>
       </w:pPr>
+      <w:proofErr w:type="gramStart"/>
       <w:r>
         <w:rPr>
           <w:rFonts w:eastAsia="Times New Roman" w:cstheme="minorHAnsi"/>
@@ -2351,6 +3338,7 @@
         </w:rPr>
         <w:t>using</w:t>
       </w:r>
+      <w:proofErr w:type="gramEnd"/>
       <w:r>
         <w:rPr>
           <w:rFonts w:eastAsia="Times New Roman" w:cstheme="minorHAnsi"/>
@@ -2418,6 +3406,7 @@
           <w:lang w:val="en-US" w:eastAsia="ru-RU"/>
         </w:rPr>
       </w:pPr>
+      <w:proofErr w:type="gramStart"/>
       <w:r>
         <w:rPr>
           <w:rFonts w:eastAsia="Times New Roman" w:cstheme="minorHAnsi"/>
@@ -2428,6 +3417,7 @@
         </w:rPr>
         <w:t>using</w:t>
       </w:r>
+      <w:proofErr w:type="gramEnd"/>
       <w:r>
         <w:rPr>
           <w:rFonts w:eastAsia="Times New Roman" w:cstheme="minorHAnsi"/>
@@ -2621,8 +3611,8 @@
           <w:lang w:eastAsia="ru-RU"/>
         </w:rPr>
         <w:drawing>
-          <wp:inline distT="0" distB="0" distL="0" distR="0" wp14:anchorId="2A7ED6F6" wp14:editId="60182A4C">
-            <wp:extent cx="9251950" cy="4790440"/>
+          <wp:inline distT="0" distB="0" distL="0" distR="0" wp14:anchorId="29C0821C" wp14:editId="7C5352C3">
+            <wp:extent cx="9251950" cy="4781550"/>
             <wp:effectExtent l="0" t="0" r="6350" b="0"/>
             <wp:docPr id="1" name="Рисунок 1"/>
             <wp:cNvGraphicFramePr>
@@ -2644,7 +3634,7 @@
                   <pic:spPr>
                     <a:xfrm>
                       <a:off x="0" y="0"/>
-                      <a:ext cx="9251950" cy="4790440"/>
+                      <a:ext cx="9251950" cy="4781550"/>
                     </a:xfrm>
                     <a:prstGeom prst="rect">
                       <a:avLst/>
@@ -2812,15 +3802,27 @@
           <w:lang w:val="en-US" w:eastAsia="ru-RU"/>
         </w:rPr>
       </w:pPr>
-      <w:r>
-        <w:rPr>
-          <w:rFonts w:eastAsia="Times New Roman" w:cstheme="minorHAnsi"/>
-          <w:color w:val="000000"/>
-          <w:sz w:val="20"/>
-          <w:szCs w:val="20"/>
-          <w:lang w:val="en-US" w:eastAsia="ru-RU"/>
-        </w:rPr>
-        <w:t>1.104090+0.000000i</w:t>
+      <w:proofErr w:type="gramStart"/>
+      <w:r>
+        <w:rPr>
+          <w:rFonts w:eastAsia="Times New Roman" w:cstheme="minorHAnsi"/>
+          <w:color w:val="000000"/>
+          <w:sz w:val="20"/>
+          <w:szCs w:val="20"/>
+          <w:lang w:val="en-US" w:eastAsia="ru-RU"/>
+        </w:rPr>
+        <w:t>1.076408+</w:t>
+      </w:r>
+      <w:proofErr w:type="gramEnd"/>
+      <w:r>
+        <w:rPr>
+          <w:rFonts w:eastAsia="Times New Roman" w:cstheme="minorHAnsi"/>
+          <w:color w:val="000000"/>
+          <w:sz w:val="20"/>
+          <w:szCs w:val="20"/>
+          <w:lang w:val="en-US" w:eastAsia="ru-RU"/>
+        </w:rPr>
+        <w:t>0.245683i</w:t>
       </w:r>
     </w:p>
     <w:p>
@@ -2845,7 +3847,7 @@
           <w:szCs w:val="20"/>
           <w:lang w:val="en-US" w:eastAsia="ru-RU"/>
         </w:rPr>
-        <w:t>0.688389+0.863212i</w:t>
+        <w:t>-0.863212-0.688389i</w:t>
       </w:r>
     </w:p>
     <w:p>
@@ -2870,7 +3872,7 @@
           <w:szCs w:val="20"/>
           <w:lang w:val="en-US" w:eastAsia="ru-RU"/>
         </w:rPr>
-        <w:t>-0.245683+1.076408i</w:t>
+        <w:t>-1.076408+0.245683i</w:t>
       </w:r>
     </w:p>
     <w:p>
@@ -2895,7 +3897,7 @@
           <w:szCs w:val="20"/>
           <w:lang w:val="en-US" w:eastAsia="ru-RU"/>
         </w:rPr>
-        <w:t>-0.994750+0.479046i</w:t>
+        <w:t>0.863212-0.688389i</w:t>
       </w:r>
     </w:p>
     <w:p>
@@ -2920,7 +3922,7 @@
           <w:szCs w:val="20"/>
           <w:lang w:val="en-US" w:eastAsia="ru-RU"/>
         </w:rPr>
-        <w:t>-0.994750-0.479046i</w:t>
+        <w:t>0.479046+0.994750i</w:t>
       </w:r>
     </w:p>
     <w:p>
@@ -2945,7 +3947,7 @@
           <w:szCs w:val="20"/>
           <w:lang w:val="en-US" w:eastAsia="ru-RU"/>
         </w:rPr>
-        <w:t>-0.245683-1.076408i</w:t>
+        <w:t>-0.000000-1.104090i</w:t>
       </w:r>
     </w:p>
     <w:p>
@@ -2970,7 +3972,7 @@
           <w:szCs w:val="20"/>
           <w:lang w:val="en-US" w:eastAsia="ru-RU"/>
         </w:rPr>
-        <w:t>0.688389-0.863212i</w:t>
+        <w:t>-0.479046+0.994750i</w:t>
       </w:r>
     </w:p>
     <w:p>
@@ -3005,10 +4007,10 @@
           <w:lang w:eastAsia="ru-RU"/>
         </w:rPr>
         <w:drawing>
-          <wp:inline distT="0" distB="0" distL="0" distR="0" wp14:anchorId="2C8EB9C0" wp14:editId="4F35BF64">
-            <wp:extent cx="3000000" cy="1961905"/>
-            <wp:effectExtent l="0" t="0" r="0" b="635"/>
-            <wp:docPr id="2" name="Рисунок 2"/>
+          <wp:inline distT="0" distB="0" distL="0" distR="0" wp14:anchorId="01A47B6C" wp14:editId="235D9E3C">
+            <wp:extent cx="2228571" cy="1876190"/>
+            <wp:effectExtent l="0" t="0" r="635" b="0"/>
+            <wp:docPr id="3" name="Рисунок 3"/>
             <wp:cNvGraphicFramePr>
               <a:graphicFrameLocks xmlns:a="http://schemas.openxmlformats.org/drawingml/2006/main" noChangeAspect="1"/>
             </wp:cNvGraphicFramePr>
@@ -3028,7 +4030,7 @@
                   <pic:spPr>
                     <a:xfrm>
                       <a:off x="0" y="0"/>
-                      <a:ext cx="3000000" cy="1961905"/>
+                      <a:ext cx="2228571" cy="1876190"/>
                     </a:xfrm>
                     <a:prstGeom prst="rect">
                       <a:avLst/>
@@ -3050,6 +4052,8 @@
           <w:lang w:val="en-US"/>
         </w:rPr>
       </w:pPr>
+      <w:bookmarkStart w:id="0" w:name="_GoBack"/>
+      <w:bookmarkEnd w:id="0"/>
     </w:p>
     <w:sectPr>
       <w:pgSz w:w="16838" w:h="11906" w:orient="landscape"/>

</xml_diff>